<commit_message>
Update requirements and add README for seismic waveform classification tutorial
</commit_message>
<xml_diff>
--- a/Pepers with Code - Unsupervised Seismic Waveform Classification.docx
+++ b/Pepers with Code - Unsupervised Seismic Waveform Classification.docx
@@ -153,15 +153,7 @@
         <w:jc w:val="both"/>
       </w:pPr>
       <w:r>
-        <w:t xml:space="preserve">All code, figures, and intermediate outputs referenced in this article are provided in three self‑contained </w:t>
-      </w:r>
-      <w:proofErr w:type="spellStart"/>
-      <w:r>
-        <w:t>Jupyter</w:t>
-      </w:r>
-      <w:proofErr w:type="spellEnd"/>
-      <w:r>
-        <w:t xml:space="preserve"> Notebooks (Python) hosted at </w:t>
+        <w:t xml:space="preserve">All code, figures, and intermediate outputs referenced in this article are provided in three self‑contained Jupyter Notebooks (Python) hosted at </w:t>
       </w:r>
       <w:r>
         <w:rPr>
@@ -219,17 +211,202 @@
         <w:jc w:val="both"/>
       </w:pPr>
       <w:r>
+        <w:t>The initial phase of this study focused on validating the core unsupervised classification workflow using a</w:t>
+      </w:r>
+      <w:r>
+        <w:t xml:space="preserve"> </w:t>
+      </w:r>
+      <w:r>
+        <w:t>simple, noise-free 2D synthetic model. This approach allowed for the isolation and examination of the</w:t>
+      </w:r>
+      <w:r>
+        <w:t xml:space="preserve"> </w:t>
+      </w:r>
+      <w:r>
+        <w:t>fundamental mechanics of the process. The geological substrate was first defined as a two-dimensional</w:t>
+      </w:r>
+      <w:r>
+        <w:t xml:space="preserve"> </w:t>
+      </w:r>
+      <w:r>
+        <w:t>digital grid representing a vertical cross-section of the earth. A distinct geological boundary was</w:t>
+      </w:r>
+      <w:r>
+        <w:t xml:space="preserve"> </w:t>
+      </w:r>
+      <w:r>
+        <w:t>simulated within this model by defining a horizontal layer with a specific pattern of reflection</w:t>
+      </w:r>
+      <w:r>
+        <w:t xml:space="preserve"> </w:t>
+      </w:r>
+      <w:r>
+        <w:t>coefficients (RCs). These coefficients, which ranged symmetrically from -0.9 to 1.0, were designed to model</w:t>
+      </w:r>
+      <w:r>
+        <w:t xml:space="preserve"> </w:t>
+      </w:r>
+      <w:r>
+        <w:t>a significant and varied impedance contrast.</w:t>
+      </w:r>
+    </w:p>
+    <w:p>
+      <w:pPr>
+        <w:spacing w:after="160" w:line="278" w:lineRule="auto"/>
+        <w:jc w:val="both"/>
+      </w:pPr>
+      <w:r>
+        <w:t>To simulate a seismic survey, a standard 50 Hz Ricker wavelet was mathematically generated to serve as the</w:t>
+      </w:r>
+      <w:r>
+        <w:t xml:space="preserve"> </w:t>
+      </w:r>
+      <w:r>
+        <w:t>source signature. A synthetic 2D seismic section was then produced by performing a convolution operation</w:t>
+      </w:r>
+      <w:r>
+        <w:t xml:space="preserve"> </w:t>
+      </w:r>
+      <w:r>
+        <w:t>between this wavelet and each vertical trace of the reflection coefficient model. This fundamental step</w:t>
+      </w:r>
+      <w:r>
+        <w:t xml:space="preserve"> </w:t>
+      </w:r>
+      <w:r>
+        <w:t>mathematically replicates how a seismic wave interacts with subsurface layers to produce the data recorded</w:t>
+      </w:r>
+      <w:r>
+        <w:t xml:space="preserve"> </w:t>
+      </w:r>
+      <w:r>
+        <w:t>by geophones.</w:t>
+      </w:r>
+    </w:p>
+    <w:p>
+      <w:pPr>
+        <w:spacing w:after="160" w:line="278" w:lineRule="auto"/>
+        <w:jc w:val="both"/>
+      </w:pPr>
+      <w:r>
+        <w:t>For the classification stage, the K-Means clustering algorithm was selected as the analytical engine. A</w:t>
+      </w:r>
+      <w:r>
+        <w:t xml:space="preserve"> </w:t>
+      </w:r>
+      <w:r>
+        <w:t>necessary data restructuring was performed, reorienting the seismic data matrix so that each complete</w:t>
+      </w:r>
+      <w:r>
+        <w:t xml:space="preserve"> </w:t>
+      </w:r>
+      <w:r>
+        <w:t>seismic trace was treated as an individual sample for the clustering analysis. To objectively determine the</w:t>
+      </w:r>
+      <w:r>
+        <w:t xml:space="preserve"> </w:t>
+      </w:r>
+      <w:r>
+        <w:t>most appropriate number of distinct waveform groups, or "clusters," within the data, the Elbow Method was</w:t>
+      </w:r>
+      <w:r>
+        <w:t xml:space="preserve"> </w:t>
+      </w:r>
+      <w:r>
+        <w:t xml:space="preserve">employed. This heuristic technique involves iteratively </w:t>
+      </w:r>
+      <w:r>
+        <w:lastRenderedPageBreak/>
+        <w:t>performing the clustering for a range of cluster</w:t>
+      </w:r>
+      <w:r>
+        <w:t xml:space="preserve"> </w:t>
+      </w:r>
+      <w:r>
+        <w:t>counts (from 2 to 10) and plotting the resulting Sum of Squared Errors (SSE) for each iteration. The</w:t>
+      </w:r>
+      <w:r>
+        <w:t xml:space="preserve"> </w:t>
+      </w:r>
+      <w:r>
+        <w:t>analysis of this plot revealed a distinct inflection point at k=5, providing a quantitative justification</w:t>
+      </w:r>
+      <w:r>
+        <w:t xml:space="preserve"> </w:t>
+      </w:r>
+      <w:r>
+        <w:t>for partitioning the data into five distinct facies.</w:t>
+      </w:r>
+      <w:r>
+        <w:t xml:space="preserve"> </w:t>
+      </w:r>
+    </w:p>
+    <w:p>
+      <w:pPr>
+        <w:spacing w:after="160" w:line="278" w:lineRule="auto"/>
+        <w:jc w:val="both"/>
+      </w:pPr>
+      <w:r>
+        <w:t>The K-Means algorithm was then applied, successfully assigning each of the 23 seismic traces to one of the</w:t>
+      </w:r>
+      <w:r>
+        <w:t xml:space="preserve"> </w:t>
+      </w:r>
+      <w:r>
+        <w:t>five clusters based on waveform similarity. The results were presented in two key interpretive plots. The</w:t>
+      </w:r>
+      <w:r>
+        <w:t xml:space="preserve"> </w:t>
+      </w:r>
+      <w:r>
+        <w:t>first was a seismic facies map, which used a unique color for each cluster to visualize the spatial</w:t>
+      </w:r>
+      <w:r>
+        <w:t xml:space="preserve"> </w:t>
+      </w:r>
+      <w:r>
+        <w:t>distribution of the different waveform groups along the 2D line. The second was a series of plots showing</w:t>
+      </w:r>
+      <w:r>
+        <w:t xml:space="preserve"> </w:t>
+      </w:r>
+      <w:r>
+        <w:t>the calculated average waveform for each of the five clusters. This allowed for the characterization of the representative seismic signature for each facies, confirming that the algorithm could successfully</w:t>
+      </w:r>
+      <w:r>
+        <w:t xml:space="preserve"> </w:t>
+      </w:r>
+      <w:r>
+        <w:t>differentiate the subtle waveform variations across the simple geological model.</w:t>
+      </w:r>
+    </w:p>
+    <w:p>
+      <w:pPr>
+        <w:spacing w:after="160" w:line="278" w:lineRule="auto"/>
+        <w:jc w:val="both"/>
+        <w:rPr>
+          <w:highlight w:val="yellow"/>
+        </w:rPr>
+      </w:pPr>
+      <w:r>
+        <w:rPr>
+          <w:highlight w:val="yellow"/>
+        </w:rPr>
         <w:t xml:space="preserve">The opening exercise constructs a reflection‑coefficient (RC) matrix (Figure 1a), where the RC represents the contrast in acoustic impedance at the interface of two layers. Acoustic impedance, </w:t>
       </w:r>
       <m:oMath>
         <m:r>
           <w:rPr>
             <w:rFonts w:ascii="Cambria Math" w:hAnsi="Cambria Math"/>
+            <w:highlight w:val="yellow"/>
           </w:rPr>
           <m:t>Z</m:t>
         </m:r>
       </m:oMath>
       <w:r>
+        <w:rPr>
+          <w:highlight w:val="yellow"/>
+        </w:rPr>
         <w:t>, is defined as the product of velocity and density, and the reflection coefficient is given by RC=(Z2​−Z1​)/(Z2​+Z1​) (Sheriff and Geldart, 1995).</w:t>
       </w:r>
     </w:p>
@@ -237,30 +414,49 @@
       <w:pPr>
         <w:spacing w:after="160" w:line="278" w:lineRule="auto"/>
         <w:jc w:val="both"/>
-      </w:pPr>
-      <w:r>
+        <w:rPr>
+          <w:highlight w:val="yellow"/>
+        </w:rPr>
+      </w:pPr>
+      <w:r>
+        <w:rPr>
+          <w:highlight w:val="yellow"/>
+        </w:rPr>
         <w:t>A zero‑phase Ricker wavelet with a dominant frequency of 50 Hz, total length of 50 </w:t>
       </w:r>
       <w:proofErr w:type="spellStart"/>
       <w:r>
+        <w:rPr>
+          <w:highlight w:val="yellow"/>
+        </w:rPr>
         <w:t>ms</w:t>
       </w:r>
       <w:proofErr w:type="spellEnd"/>
       <w:r>
+        <w:rPr>
+          <w:highlight w:val="yellow"/>
+        </w:rPr>
         <w:t>, and 0.1 </w:t>
       </w:r>
       <w:proofErr w:type="spellStart"/>
       <w:r>
+        <w:rPr>
+          <w:highlight w:val="yellow"/>
+        </w:rPr>
         <w:t>ms</w:t>
       </w:r>
       <w:proofErr w:type="spellEnd"/>
       <w:r>
+        <w:rPr>
+          <w:highlight w:val="yellow"/>
+        </w:rPr>
         <w:t xml:space="preserve"> sampling (Figure 1b) is generated from </w:t>
       </w:r>
       <m:oMath>
         <m:r>
           <w:rPr>
             <w:rFonts w:ascii="Cambria Math" w:hAnsi="Cambria Math"/>
+            <w:highlight w:val="yellow"/>
           </w:rPr>
           <m:t>w</m:t>
         </m:r>
@@ -270,6 +466,7 @@
               <w:rPr>
                 <w:rFonts w:ascii="Cambria Math" w:hAnsi="Cambria Math"/>
                 <w:i/>
+                <w:highlight w:val="yellow"/>
               </w:rPr>
             </m:ctrlPr>
           </m:dPr>
@@ -277,6 +474,7 @@
             <m:r>
               <w:rPr>
                 <w:rFonts w:ascii="Cambria Math" w:hAnsi="Cambria Math"/>
+                <w:highlight w:val="yellow"/>
               </w:rPr>
               <m:t>t</m:t>
             </m:r>
@@ -285,6 +483,7 @@
         <m:r>
           <w:rPr>
             <w:rFonts w:ascii="Cambria Math" w:hAnsi="Cambria Math"/>
+            <w:highlight w:val="yellow"/>
           </w:rPr>
           <m:t xml:space="preserve">= </m:t>
         </m:r>
@@ -294,6 +493,7 @@
               <w:rPr>
                 <w:rFonts w:ascii="Cambria Math" w:hAnsi="Cambria Math"/>
                 <w:i/>
+                <w:highlight w:val="yellow"/>
               </w:rPr>
             </m:ctrlPr>
           </m:dPr>
@@ -301,6 +501,7 @@
             <m:r>
               <w:rPr>
                 <w:rFonts w:ascii="Cambria Math" w:hAnsi="Cambria Math"/>
+                <w:highlight w:val="yellow"/>
               </w:rPr>
               <m:t>1-2</m:t>
             </m:r>
@@ -310,6 +511,7 @@
                   <w:rPr>
                     <w:rFonts w:ascii="Cambria Math" w:hAnsi="Cambria Math"/>
                     <w:i/>
+                    <w:highlight w:val="yellow"/>
                   </w:rPr>
                 </m:ctrlPr>
               </m:sSupPr>
@@ -317,6 +519,7 @@
                 <m:r>
                   <w:rPr>
                     <w:rFonts w:ascii="Cambria Math" w:hAnsi="Cambria Math"/>
+                    <w:highlight w:val="yellow"/>
                   </w:rPr>
                   <m:t>π</m:t>
                 </m:r>
@@ -325,6 +528,7 @@
                 <m:r>
                   <w:rPr>
                     <w:rFonts w:ascii="Cambria Math" w:hAnsi="Cambria Math"/>
+                    <w:highlight w:val="yellow"/>
                   </w:rPr>
                   <m:t>2</m:t>
                 </m:r>
@@ -336,6 +540,7 @@
                   <w:rPr>
                     <w:rFonts w:ascii="Cambria Math" w:hAnsi="Cambria Math"/>
                     <w:i/>
+                    <w:highlight w:val="yellow"/>
                   </w:rPr>
                 </m:ctrlPr>
               </m:sSupPr>
@@ -343,6 +548,7 @@
                 <m:r>
                   <w:rPr>
                     <w:rFonts w:ascii="Cambria Math" w:hAnsi="Cambria Math"/>
+                    <w:highlight w:val="yellow"/>
                   </w:rPr>
                   <m:t>f</m:t>
                 </m:r>
@@ -351,6 +557,7 @@
                 <m:r>
                   <w:rPr>
                     <w:rFonts w:ascii="Cambria Math" w:hAnsi="Cambria Math"/>
+                    <w:highlight w:val="yellow"/>
                   </w:rPr>
                   <m:t>2</m:t>
                 </m:r>
@@ -362,6 +569,7 @@
                   <w:rPr>
                     <w:rFonts w:ascii="Cambria Math" w:hAnsi="Cambria Math"/>
                     <w:i/>
+                    <w:highlight w:val="yellow"/>
                   </w:rPr>
                 </m:ctrlPr>
               </m:sSupPr>
@@ -369,6 +577,7 @@
                 <m:r>
                   <w:rPr>
                     <w:rFonts w:ascii="Cambria Math" w:hAnsi="Cambria Math"/>
+                    <w:highlight w:val="yellow"/>
                   </w:rPr>
                   <m:t>t</m:t>
                 </m:r>
@@ -377,6 +586,7 @@
                 <m:r>
                   <w:rPr>
                     <w:rFonts w:ascii="Cambria Math" w:hAnsi="Cambria Math"/>
+                    <w:highlight w:val="yellow"/>
                   </w:rPr>
                   <m:t>2</m:t>
                 </m:r>
@@ -390,6 +600,7 @@
               <w:rPr>
                 <w:rFonts w:ascii="Cambria Math" w:hAnsi="Cambria Math"/>
                 <w:i/>
+                <w:highlight w:val="yellow"/>
               </w:rPr>
             </m:ctrlPr>
           </m:sSupPr>
@@ -397,6 +608,7 @@
             <m:r>
               <w:rPr>
                 <w:rFonts w:ascii="Cambria Math" w:hAnsi="Cambria Math"/>
+                <w:highlight w:val="yellow"/>
               </w:rPr>
               <m:t>e</m:t>
             </m:r>
@@ -405,6 +617,7 @@
             <m:r>
               <w:rPr>
                 <w:rFonts w:ascii="Cambria Math" w:hAnsi="Cambria Math"/>
+                <w:highlight w:val="yellow"/>
               </w:rPr>
               <m:t>-</m:t>
             </m:r>
@@ -414,6 +627,7 @@
                   <w:rPr>
                     <w:rFonts w:ascii="Cambria Math" w:hAnsi="Cambria Math"/>
                     <w:i/>
+                    <w:highlight w:val="yellow"/>
                   </w:rPr>
                 </m:ctrlPr>
               </m:sSupPr>
@@ -421,6 +635,7 @@
                 <m:r>
                   <w:rPr>
                     <w:rFonts w:ascii="Cambria Math" w:hAnsi="Cambria Math"/>
+                    <w:highlight w:val="yellow"/>
                   </w:rPr>
                   <m:t>π</m:t>
                 </m:r>
@@ -429,6 +644,7 @@
                 <m:r>
                   <w:rPr>
                     <w:rFonts w:ascii="Cambria Math" w:hAnsi="Cambria Math"/>
+                    <w:highlight w:val="yellow"/>
                   </w:rPr>
                   <m:t>2</m:t>
                 </m:r>
@@ -440,6 +656,7 @@
                   <w:rPr>
                     <w:rFonts w:ascii="Cambria Math" w:hAnsi="Cambria Math"/>
                     <w:i/>
+                    <w:highlight w:val="yellow"/>
                   </w:rPr>
                 </m:ctrlPr>
               </m:sSupPr>
@@ -447,6 +664,7 @@
                 <m:r>
                   <w:rPr>
                     <w:rFonts w:ascii="Cambria Math" w:hAnsi="Cambria Math"/>
+                    <w:highlight w:val="yellow"/>
                   </w:rPr>
                   <m:t>f</m:t>
                 </m:r>
@@ -455,6 +673,7 @@
                 <m:r>
                   <w:rPr>
                     <w:rFonts w:ascii="Cambria Math" w:hAnsi="Cambria Math"/>
+                    <w:highlight w:val="yellow"/>
                   </w:rPr>
                   <m:t>2</m:t>
                 </m:r>
@@ -466,6 +685,7 @@
                   <w:rPr>
                     <w:rFonts w:ascii="Cambria Math" w:hAnsi="Cambria Math"/>
                     <w:i/>
+                    <w:highlight w:val="yellow"/>
                   </w:rPr>
                 </m:ctrlPr>
               </m:sSupPr>
@@ -473,6 +693,7 @@
                 <m:r>
                   <w:rPr>
                     <w:rFonts w:ascii="Cambria Math" w:hAnsi="Cambria Math"/>
+                    <w:highlight w:val="yellow"/>
                   </w:rPr>
                   <m:t>t</m:t>
                 </m:r>
@@ -481,6 +702,7 @@
                 <m:r>
                   <w:rPr>
                     <w:rFonts w:ascii="Cambria Math" w:hAnsi="Cambria Math"/>
+                    <w:highlight w:val="yellow"/>
                   </w:rPr>
                   <m:t>2</m:t>
                 </m:r>
@@ -490,6 +712,9 @@
         </m:sSup>
       </m:oMath>
       <w:r>
+        <w:rPr>
+          <w:highlight w:val="yellow"/>
+        </w:rPr>
         <w:t xml:space="preserve"> (Enders and Treitel, 2008). The convolution of this wavelet with each column of the RC matrix yields the synthetic seismic section in Figure 1c, whose polarity reversals mirror the imposed impedance trend.</w:t>
       </w:r>
     </w:p>
@@ -499,14 +724,23 @@
         <w:jc w:val="both"/>
       </w:pPr>
       <w:r>
+        <w:rPr>
+          <w:highlight w:val="yellow"/>
+        </w:rPr>
         <w:t xml:space="preserve">The seismic matrix is first transposed so each trace serves as an individual feature vector, then standardized before being submitted to K‑means clustering. Plotting the sum‑of‑squared errors for k from 2 to 10 (Figure 2a) shows an elbow—beyond five clusters the error reduction becomes negligible—so k = 5 is selected. The mean waveform of each cluster appears in Figure 2b, the same color palette is applied in Figure 2c, and overlaying those </w:t>
       </w:r>
       <w:proofErr w:type="spellStart"/>
       <w:r>
+        <w:rPr>
+          <w:highlight w:val="yellow"/>
+        </w:rPr>
         <w:t>colours</w:t>
       </w:r>
       <w:proofErr w:type="spellEnd"/>
       <w:r>
+        <w:rPr>
+          <w:highlight w:val="yellow"/>
+        </w:rPr>
         <w:t xml:space="preserve"> on the amplitude section (Figure 2d) illustrates how the data‑driven classes capture lateral impedance variations without relying on any prior geological model.</w:t>
       </w:r>
     </w:p>
@@ -524,7 +758,6 @@
           <w:b/>
           <w:bCs/>
         </w:rPr>
-        <w:lastRenderedPageBreak/>
         <w:t>2.5D Meandering‑Channel Volume</w:t>
       </w:r>
     </w:p>
@@ -534,6 +767,141 @@
         <w:jc w:val="both"/>
       </w:pPr>
       <w:r>
+        <w:t>Building on the 2D proof-of-concept, the second phase introduced a more geologically realistic model: a</w:t>
+      </w:r>
+      <w:r>
+        <w:t xml:space="preserve"> </w:t>
+      </w:r>
+      <w:r>
+        <w:t>meandering river channel within a 2.5D volume. This pseudo-3D model was constructed by generating a sequence</w:t>
+      </w:r>
+      <w:r>
+        <w:t xml:space="preserve"> </w:t>
+      </w:r>
+      <w:r>
+        <w:t>of 25 individual 2D slices. A predefined RC signature representing a channelized body was embedded within</w:t>
+      </w:r>
+      <w:r>
+        <w:t xml:space="preserve"> </w:t>
+      </w:r>
+      <w:r>
+        <w:t>each slice. The lateral position of this channel signature was then programmatically shifted from one slice</w:t>
+      </w:r>
+      <w:r>
+        <w:t xml:space="preserve"> </w:t>
+      </w:r>
+      <w:r>
+        <w:t>to the next, governed by a sinusoidal function. This parametric approach effectively sculpted a</w:t>
+      </w:r>
+      <w:r>
+        <w:t xml:space="preserve"> t</w:t>
+      </w:r>
+      <w:r>
+        <w:t>hree-dimensional, sinuous channel system within the model volume.</w:t>
+      </w:r>
+    </w:p>
+    <w:p>
+      <w:pPr>
+        <w:spacing w:after="160" w:line="278" w:lineRule="auto"/>
+        <w:jc w:val="both"/>
+      </w:pPr>
+    </w:p>
+    <w:p>
+      <w:pPr>
+        <w:spacing w:after="160" w:line="278" w:lineRule="auto"/>
+        <w:jc w:val="both"/>
+      </w:pPr>
+    </w:p>
+    <w:p>
+      <w:pPr>
+        <w:spacing w:after="160" w:line="278" w:lineRule="auto"/>
+        <w:jc w:val="both"/>
+      </w:pPr>
+      <w:r>
+        <w:t>A higher-resolution 100 Hz Ricker wavelet was convolved with this 3D RC volume to generate a clean</w:t>
+      </w:r>
+      <w:r>
+        <w:t xml:space="preserve"> </w:t>
+      </w:r>
+      <w:r>
+        <w:t>synthetic seismic cube. To better emulate real-world acquisition conditions and test the algorithm's</w:t>
+      </w:r>
+      <w:r>
+        <w:t xml:space="preserve"> </w:t>
+      </w:r>
+      <w:r>
+        <w:t>robustness, a layer of Gaussian noise was subsequently added to the entire seismic volume. The K-Means</w:t>
+      </w:r>
+      <w:r>
+        <w:t xml:space="preserve"> </w:t>
+      </w:r>
+      <w:r>
+        <w:t>clustering algorithm was then applied to this more challenging, noisy dataset.</w:t>
+      </w:r>
+    </w:p>
+    <w:p>
+      <w:pPr>
+        <w:spacing w:after="160" w:line="278" w:lineRule="auto"/>
+        <w:jc w:val="both"/>
+      </w:pPr>
+      <w:r>
+        <w:t>The classification successfully identified four distinct and geologically meaningful seismic facies. The</w:t>
+      </w:r>
+      <w:r>
+        <w:t xml:space="preserve"> </w:t>
+      </w:r>
+      <w:r>
+        <w:t>principal output was a 2D classification map that clearly and accurately delineated the sinuous path of the</w:t>
+      </w:r>
+      <w:r>
+        <w:t xml:space="preserve"> </w:t>
+      </w:r>
+      <w:r>
+        <w:t>channel system, demonstrating the algorithm's efficacy in identifying coherent geological features even when</w:t>
+      </w:r>
+      <w:r>
+        <w:t xml:space="preserve"> </w:t>
+      </w:r>
+      <w:r>
+        <w:t>they are partially obscured by random noise. The interpretation was further supported by a three-panel</w:t>
+      </w:r>
+      <w:r>
+        <w:t xml:space="preserve"> </w:t>
+      </w:r>
+      <w:r>
+        <w:t>diagnostic plot for a selected inline. This powerful visualization provided a side-by-side comparison of the original noisy seismic data, the resulting cluster map, and a transparent overlay of the two. This</w:t>
+      </w:r>
+      <w:r>
+        <w:t xml:space="preserve"> </w:t>
+      </w:r>
+      <w:r>
+        <w:t>composite view offered an intuitive and direct confirmation of the strong correlation between the underlying</w:t>
+      </w:r>
+      <w:r>
+        <w:t xml:space="preserve"> </w:t>
+      </w:r>
+      <w:r>
+        <w:t>seismic waveform character and the machine-generated facies classification, validating the method's utility</w:t>
+      </w:r>
+      <w:r>
+        <w:t xml:space="preserve"> </w:t>
+      </w:r>
+      <w:r>
+        <w:t>on more complex and realistic data.</w:t>
+      </w:r>
+    </w:p>
+    <w:p>
+      <w:pPr>
+        <w:spacing w:after="160" w:line="278" w:lineRule="auto"/>
+        <w:jc w:val="both"/>
+        <w:rPr>
+          <w:highlight w:val="yellow"/>
+        </w:rPr>
+      </w:pPr>
+      <w:r>
+        <w:rPr>
+          <w:highlight w:val="yellow"/>
+        </w:rPr>
         <w:t>To emulate real stratigraphy, the single RC row is extruded into a three‑dimensional array of 25 slices. A sinusoidal lateral shift (±4 trace positions per slice) migrates the base RC pattern horizontally, producing a realistic channel belt. Forward‑ and reverse‑shifted sequences are concatenated so the channel sweeps back and forth, after which the volume is trimmed or padded to exactly 25 slices.</w:t>
       </w:r>
     </w:p>
@@ -541,16 +909,28 @@
       <w:pPr>
         <w:spacing w:after="160" w:line="278" w:lineRule="auto"/>
         <w:jc w:val="both"/>
-      </w:pPr>
-      <w:r>
+        <w:rPr>
+          <w:highlight w:val="yellow"/>
+        </w:rPr>
+      </w:pPr>
+      <w:r>
+        <w:rPr>
+          <w:highlight w:val="yellow"/>
+        </w:rPr>
         <w:t>A 50 Hz Ricker wavelet sampled at 2 </w:t>
       </w:r>
       <w:proofErr w:type="spellStart"/>
       <w:r>
+        <w:rPr>
+          <w:highlight w:val="yellow"/>
+        </w:rPr>
         <w:t>ms</w:t>
       </w:r>
       <w:proofErr w:type="spellEnd"/>
       <w:r>
+        <w:rPr>
+          <w:highlight w:val="yellow"/>
+        </w:rPr>
         <w:t xml:space="preserve"> is convolved through the 2.5 volume; band‑limited Gaussian noise (σ = 0.1) is added to mimic acquisition artefacts. Figure 3a contrasts the raw amplitude section with its quadric‑interpolated equivalent, while Figure 3b shows a time‑slice through the channel.</w:t>
       </w:r>
     </w:p>
@@ -560,6 +940,9 @@
         <w:jc w:val="both"/>
       </w:pPr>
       <w:r>
+        <w:rPr>
+          <w:highlight w:val="yellow"/>
+        </w:rPr>
         <w:t>Each trace is again flattened into a row vector and clustered. The elbow test on the noisy data prefers k=4 (Figure 4a). Average waveforms for the four clusters are illustrated in Figure 4b, and their spatial distribution is mapped (Figure 4c). Re‑tiling the 1‑D class strip over the amplitude section (Figures 4d–4e) demonstrates how the algorithm isolates channel versus over‑bank facies despite added noise.</w:t>
       </w:r>
     </w:p>
@@ -586,6 +969,225 @@
         <w:jc w:val="both"/>
       </w:pPr>
       <w:r>
+        <w:t>The final and most critical phase of this study demonstrated the workflow's application to a real-world 3D</w:t>
+      </w:r>
+      <w:r>
+        <w:t xml:space="preserve"> </w:t>
+      </w:r>
+      <w:r>
+        <w:t>seismic dataset from the field. The process began with the ingestion and integration of a 1.08 GB seismic</w:t>
+      </w:r>
+      <w:r>
+        <w:t xml:space="preserve"> </w:t>
+      </w:r>
+      <w:r>
+        <w:t>data cube in the industry-standard SEGY format and a corresponding picked horizon, representing the top of</w:t>
+      </w:r>
+      <w:r>
+        <w:t xml:space="preserve"> </w:t>
+      </w:r>
+      <w:r>
+        <w:t>the Hugin formation, from a standard tabular data file.</w:t>
+      </w:r>
+    </w:p>
+    <w:p>
+      <w:pPr>
+        <w:spacing w:after="160" w:line="278" w:lineRule="auto"/>
+        <w:jc w:val="both"/>
+      </w:pPr>
+    </w:p>
+    <w:p>
+      <w:pPr>
+        <w:spacing w:after="160" w:line="278" w:lineRule="auto"/>
+        <w:jc w:val="both"/>
+      </w:pPr>
+    </w:p>
+    <w:p>
+      <w:pPr>
+        <w:spacing w:after="160" w:line="278" w:lineRule="auto"/>
+        <w:jc w:val="both"/>
+      </w:pPr>
+      <w:r>
+        <w:t>A rigorous Quality Control (QC) process was then executed to validate and align these two datasets. This</w:t>
+      </w:r>
+      <w:r>
+        <w:t xml:space="preserve"> </w:t>
+      </w:r>
+      <w:r>
+        <w:t>involved creating a continuous structural surface from the discrete horizon data points and visualizing it</w:t>
+      </w:r>
+      <w:r>
+        <w:t xml:space="preserve"> </w:t>
+      </w:r>
+      <w:r>
+        <w:t>as a map, which was then overlaid with the seismic survey's boundaries to confirm complete spatial coverage.</w:t>
+      </w:r>
+    </w:p>
+    <w:p>
+      <w:pPr>
+        <w:spacing w:after="160" w:line="278" w:lineRule="auto"/>
+        <w:jc w:val="both"/>
+      </w:pPr>
+      <w:r>
+        <w:t>The discrete horizon points were then intelligently interpolated to create a continuous surface that</w:t>
+      </w:r>
+      <w:r>
+        <w:t xml:space="preserve"> </w:t>
+      </w:r>
+      <w:r>
+        <w:t>conformed precisely to the seismic survey's inline and crossline grid. From this newly mapped surface, a</w:t>
+      </w:r>
+      <w:r>
+        <w:t xml:space="preserve"> </w:t>
+      </w:r>
+      <w:r>
+        <w:t>horizon amplitude attribute was extracted and visualized as a map to highlight any amplitude anomalies</w:t>
+      </w:r>
+      <w:r>
+        <w:t xml:space="preserve"> </w:t>
+      </w:r>
+      <w:r>
+        <w:t>directly associated with the event. Finally, the mapped horizon was rendered on a representative vertical</w:t>
+      </w:r>
+      <w:r>
+        <w:t xml:space="preserve"> </w:t>
+      </w:r>
+      <w:r>
+        <w:t>seismic inline to visually confirm its correct temporal position and structural integrity.</w:t>
+      </w:r>
+    </w:p>
+    <w:p>
+      <w:pPr>
+        <w:spacing w:after="160" w:line="278" w:lineRule="auto"/>
+        <w:jc w:val="both"/>
+      </w:pPr>
+      <w:r>
+        <w:t>With the data validated, the core analysis proceeded. A vertical analysis window of 11 samples was defined,</w:t>
+      </w:r>
+      <w:r>
+        <w:t xml:space="preserve"> </w:t>
+      </w:r>
+      <w:r>
+        <w:t>centered on the picked horizon and including 5 samples above and 5 below. A systematic extraction process</w:t>
+      </w:r>
+      <w:r>
+        <w:t xml:space="preserve"> </w:t>
+      </w:r>
+      <w:r>
+        <w:t>was then initiated, capturing the waveform snippet within this window for every trace location across the</w:t>
+      </w:r>
+      <w:r>
+        <w:t xml:space="preserve"> </w:t>
+      </w:r>
+      <w:r>
+        <w:t>entire 3D survey. This yielded a comprehensive dataset composed of thousands of individual waveform vectors.</w:t>
+      </w:r>
+    </w:p>
+    <w:p>
+      <w:pPr>
+        <w:spacing w:after="160" w:line="278" w:lineRule="auto"/>
+        <w:jc w:val="both"/>
+      </w:pPr>
+      <w:r>
+        <w:t>These vectors were then provided as input to the K-Means clustering algorithm. The Elbow Method was again</w:t>
+      </w:r>
+      <w:r>
+        <w:t xml:space="preserve"> </w:t>
+      </w:r>
+      <w:r>
+        <w:t>employed to guide the selection of the number of clusters, with the analysis indicating that eight distinct</w:t>
+      </w:r>
+      <w:r>
+        <w:t xml:space="preserve"> </w:t>
+      </w:r>
+      <w:r>
+        <w:t>facies provided an optimal representation of the waveform variability within the target interval.</w:t>
+      </w:r>
+    </w:p>
+    <w:p>
+      <w:pPr>
+        <w:spacing w:after="160" w:line="278" w:lineRule="auto"/>
+        <w:jc w:val="both"/>
+      </w:pPr>
+      <w:r>
+        <w:t>The algorithm successfully partitioned the waveforms into these eight groups. The final interpretive products</w:t>
+      </w:r>
+      <w:r>
+        <w:t xml:space="preserve"> </w:t>
+      </w:r>
+      <w:r>
+        <w:t>were delivered through a suite of advanced visualizations designed to translate the numerical output into</w:t>
+      </w:r>
+      <w:r>
+        <w:t xml:space="preserve"> </w:t>
+      </w:r>
+      <w:r>
+        <w:t>geological insight:</w:t>
+      </w:r>
+    </w:p>
+    <w:p>
+      <w:pPr>
+        <w:spacing w:after="160" w:line="278" w:lineRule="auto"/>
+        <w:jc w:val="both"/>
+      </w:pPr>
+      <w:r>
+        <w:t xml:space="preserve">   1. A high-resolution 2D seismic facies map, which revealed coherent, geologically plausible depositional and</w:t>
+      </w:r>
+      <w:r>
+        <w:t xml:space="preserve"> </w:t>
+      </w:r>
+      <w:r>
+        <w:t>structural patterns across the survey area.</w:t>
+      </w:r>
+    </w:p>
+    <w:p>
+      <w:pPr>
+        <w:spacing w:after="160" w:line="278" w:lineRule="auto"/>
+        <w:jc w:val="both"/>
+      </w:pPr>
+      <w:r>
+        <w:t xml:space="preserve">   2. A detailed plot of the average waveform for each of the eight facies, enabling the assignment of a uniqu</w:t>
+      </w:r>
+      <w:r>
+        <w:t>e</w:t>
+      </w:r>
+      <w:r>
+        <w:t xml:space="preserve"> and interpretable seismic character to each group (e.g., a high-amplitude peak, a trough-peak doublet, a low-amplitude complex).</w:t>
+      </w:r>
+    </w:p>
+    <w:p>
+      <w:pPr>
+        <w:spacing w:after="160" w:line="278" w:lineRule="auto"/>
+        <w:jc w:val="both"/>
+      </w:pPr>
+      <w:r>
+        <w:t xml:space="preserve">   3. A final inline display that overlaid the classification results as colored bars directly onto the raw</w:t>
+      </w:r>
+      <w:r>
+        <w:t xml:space="preserve"> </w:t>
+      </w:r>
+      <w:r>
+        <w:t>seismic data, providing an intuitive and powerful link between the original seismic data, the</w:t>
+      </w:r>
+      <w:r>
+        <w:t xml:space="preserve"> </w:t>
+      </w:r>
+      <w:r>
+        <w:t>machine-generated classification, and the final geological interpretation.</w:t>
+      </w:r>
+    </w:p>
+    <w:p>
+      <w:pPr>
+        <w:spacing w:after="160" w:line="278" w:lineRule="auto"/>
+        <w:jc w:val="both"/>
+        <w:rPr>
+          <w:highlight w:val="yellow"/>
+        </w:rPr>
+      </w:pPr>
+      <w:r>
+        <w:rPr>
+          <w:highlight w:val="yellow"/>
+        </w:rPr>
         <w:t>The open-source F3 cube and a time‑interpreted horizon are loaded, while the second is interpolated across the survey (Figure 5). For every trace, five samples above and five below the horizon are extracted, yielding 11‑sample wavelets that populate a two‑dimensional matrix.</w:t>
       </w:r>
     </w:p>
@@ -595,56 +1197,94 @@
         <w:jc w:val="both"/>
       </w:pPr>
       <w:r>
+        <w:rPr>
+          <w:highlight w:val="yellow"/>
+        </w:rPr>
+        <w:lastRenderedPageBreak/>
         <w:t xml:space="preserve">After masking traces where the horizon is undefined, an elbow </w:t>
       </w:r>
       <w:proofErr w:type="gramStart"/>
       <w:r>
+        <w:rPr>
+          <w:highlight w:val="yellow"/>
+        </w:rPr>
         <w:t>test</w:t>
       </w:r>
       <w:proofErr w:type="gramEnd"/>
       <w:r>
+        <w:rPr>
+          <w:highlight w:val="yellow"/>
+        </w:rPr>
         <w:t xml:space="preserve"> up to k=11 suggests k=8 classes (Figure 6a). Mean waveforms for those eight clusters (Figure 6b) reveal systematic differences in polarity, symmetry, and bandwidth. Re‑mapping the labels onto the inline‑crossline grid (Figure 7a) produces a facies‑style attribute that highlights buried channels, sand ridges, and amplitude anomalies. Superimposing </w:t>
       </w:r>
       <w:proofErr w:type="spellStart"/>
       <w:r>
+        <w:rPr>
+          <w:highlight w:val="yellow"/>
+        </w:rPr>
         <w:t>colour</w:t>
       </w:r>
       <w:proofErr w:type="spellEnd"/>
       <w:r>
+        <w:rPr>
+          <w:highlight w:val="yellow"/>
+        </w:rPr>
         <w:t xml:space="preserve"> bars on a single inline (Figure 7b) confirms that changes in wavelet shape correlate with stratal terminations and local amplitude dim‑outs, providing an interpreter‑friendly QC of the classification.</w:t>
       </w:r>
       <w:r>
         <w:rPr>
           <w:b/>
           <w:bCs/>
+          <w:highlight w:val="yellow"/>
         </w:rPr>
         <w:t xml:space="preserve"> Figure 1</w:t>
       </w:r>
       <w:r>
+        <w:rPr>
+          <w:highlight w:val="yellow"/>
+        </w:rPr>
         <w:t xml:space="preserve"> — (a) Reflection</w:t>
       </w:r>
       <w:r>
+        <w:rPr>
+          <w:highlight w:val="yellow"/>
+        </w:rPr>
         <w:noBreakHyphen/>
         <w:t>coefficient matrix with lateral impedance variation confined to a single row. (b) Zero</w:t>
       </w:r>
       <w:r>
+        <w:rPr>
+          <w:highlight w:val="yellow"/>
+        </w:rPr>
         <w:noBreakHyphen/>
         <w:t>phase 50 Hz Ricker wavelet, 50 </w:t>
       </w:r>
       <w:proofErr w:type="spellStart"/>
       <w:r>
+        <w:rPr>
+          <w:highlight w:val="yellow"/>
+        </w:rPr>
         <w:t>ms</w:t>
       </w:r>
       <w:proofErr w:type="spellEnd"/>
       <w:r>
+        <w:rPr>
+          <w:highlight w:val="yellow"/>
+        </w:rPr>
         <w:t xml:space="preserve"> long, 0.1 </w:t>
       </w:r>
       <w:proofErr w:type="spellStart"/>
       <w:r>
+        <w:rPr>
+          <w:highlight w:val="yellow"/>
+        </w:rPr>
         <w:t>ms</w:t>
       </w:r>
       <w:proofErr w:type="spellEnd"/>
       <w:r>
+        <w:rPr>
+          <w:highlight w:val="yellow"/>
+        </w:rPr>
         <w:t xml:space="preserve"> sampling. (c) Synthetic seismic section produced by convolving (a) with (b).</w:t>
       </w:r>
     </w:p>
@@ -663,51 +1303,225 @@
         <w:jc w:val="both"/>
       </w:pPr>
       <w:r>
+        <w:t>This paper successfully demonstrates a complete and practical workflow for unsupervised seismic waveform</w:t>
+      </w:r>
+      <w:r>
+        <w:t xml:space="preserve"> </w:t>
+      </w:r>
+      <w:r>
+        <w:t>classification, systematically progressing from simple synthetic models to a complex, real-world 3D field</w:t>
+      </w:r>
+      <w:r>
+        <w:t xml:space="preserve"> </w:t>
+      </w:r>
+      <w:r>
+        <w:t>dataset. The initial 2D and 2.5D synthetic examples served as a crucial validation phase, confirming that</w:t>
+      </w:r>
+      <w:r>
+        <w:t xml:space="preserve"> </w:t>
+      </w:r>
+      <w:r>
+        <w:t>the K-Means clustering algorithm could effectively partition seismic traces based on waveform character and identify geological features of increasing complexity, from a simple planar reflector to a noisy, meandering</w:t>
+      </w:r>
+      <w:r>
+        <w:t xml:space="preserve"> </w:t>
+      </w:r>
+      <w:r>
+        <w:t>channel system. These controlled tests established the core mechanics of the workflow, including data</w:t>
+      </w:r>
+      <w:r>
+        <w:t xml:space="preserve"> </w:t>
+      </w:r>
+      <w:r>
+        <w:t>synthesis via convolution, the necessary data restructuring for analysis, and the use of the Elbow Method</w:t>
+      </w:r>
+      <w:r>
+        <w:t xml:space="preserve"> </w:t>
+      </w:r>
+      <w:r>
+        <w:t>for objectively determining an optimal number of clusters.</w:t>
+      </w:r>
+    </w:p>
+    <w:p>
+      <w:pPr>
+        <w:spacing w:after="160" w:line="278" w:lineRule="auto"/>
+        <w:jc w:val="both"/>
+      </w:pPr>
+      <w:r>
+        <w:t>The true power and applicability of this workflow were realized in its application to the 3D real-world</w:t>
+      </w:r>
+      <w:r>
+        <w:t xml:space="preserve"> </w:t>
+      </w:r>
+      <w:r>
+        <w:t>seismic dataset. By integrating a picked geological horizon, the analysis was precisely targeted to a</w:t>
+      </w:r>
+      <w:r>
+        <w:t xml:space="preserve"> </w:t>
+      </w:r>
+      <w:r>
+        <w:t>specific stratigraphic interval of interest. The methodology demonstrated how to programmatically extract</w:t>
+      </w:r>
+      <w:r>
+        <w:t xml:space="preserve"> </w:t>
+      </w:r>
+      <w:r>
+        <w:t>thousands of localized waveform snippets from this interval and subject them to K-Means clustering</w:t>
+      </w:r>
+      <w:r>
+        <w:t>,</w:t>
+      </w:r>
+      <w:r>
+        <w:t xml:space="preserve"> resulting in the generation of eight distinct seismic facies. The final interpretive products—a detailed</w:t>
+      </w:r>
+      <w:r>
+        <w:t xml:space="preserve"> </w:t>
+      </w:r>
+      <w:r>
+        <w:t>seismic facies map revealing coherent depositional patterns, and plots of the characteristic average</w:t>
+      </w:r>
+      <w:r>
+        <w:t xml:space="preserve"> </w:t>
+      </w:r>
+      <w:r>
+        <w:t>waveform for each facies—successfully translate the abstract output of a machine learning algorithm into</w:t>
+      </w:r>
+      <w:r>
+        <w:t xml:space="preserve"> </w:t>
+      </w:r>
+      <w:r>
+        <w:t>tangible, geologically meaningful insights. This comprehensive, step-by-step guide serves as a valuable and</w:t>
+      </w:r>
+      <w:r>
+        <w:t xml:space="preserve"> </w:t>
+      </w:r>
+      <w:r>
+        <w:t>practical resource for geoscientists, illustrating how unsupervised learning can be effectively integrated</w:t>
+      </w:r>
+      <w:r>
+        <w:t xml:space="preserve"> </w:t>
+      </w:r>
+      <w:r>
+        <w:t>into seismic interpretation workflows to foster a more efficient, objective, and insightful characterization of the subsurface.</w:t>
+      </w:r>
+    </w:p>
+    <w:p>
+      <w:pPr>
+        <w:spacing w:after="160" w:line="278" w:lineRule="auto"/>
+        <w:jc w:val="both"/>
+      </w:pPr>
+      <w:r>
+        <w:t>The true power and applicability of this workflow were realized in its application to the 3D real-world</w:t>
+      </w:r>
+      <w:r>
+        <w:t xml:space="preserve"> </w:t>
+      </w:r>
+      <w:r>
+        <w:t>seismic dataset. By integrating a picked geological horizon, the analysis was precisely targeted to a</w:t>
+      </w:r>
+      <w:r>
+        <w:t xml:space="preserve"> </w:t>
+      </w:r>
+      <w:r>
+        <w:t>specific stratigraphic interval of interest. The methodology demonstrated how to programmatically extract</w:t>
+      </w:r>
+      <w:r>
+        <w:t xml:space="preserve"> </w:t>
+      </w:r>
+      <w:r>
+        <w:t>thousands of localized waveform snippets from this interval and subject them to K-Means clustering,</w:t>
+      </w:r>
+      <w:r>
+        <w:t xml:space="preserve"> </w:t>
+      </w:r>
+      <w:r>
+        <w:t>resulting in the generation of eight distinct seismic facies. The final interpretive products—a detailed</w:t>
+      </w:r>
+      <w:r>
+        <w:t>…..</w:t>
+      </w:r>
+    </w:p>
+    <w:p>
+      <w:pPr>
+        <w:spacing w:after="160" w:line="278" w:lineRule="auto"/>
+        <w:jc w:val="both"/>
+        <w:rPr>
+          <w:highlight w:val="yellow"/>
+        </w:rPr>
+      </w:pPr>
+      <w:r>
+        <w:rPr>
+          <w:highlight w:val="yellow"/>
+        </w:rPr>
+        <w:lastRenderedPageBreak/>
         <w:t>This tutorial has walked through a three‑step workflow that begins with a hand‑built 2‑D reflection‑coefficient section, scales to a 2.5‑D synthetic meandering‑channel volume, and culminates with horizon‑</w:t>
       </w:r>
       <w:proofErr w:type="spellStart"/>
       <w:r>
+        <w:rPr>
+          <w:highlight w:val="yellow"/>
+        </w:rPr>
         <w:t>centred</w:t>
       </w:r>
       <w:proofErr w:type="spellEnd"/>
       <w:r>
-        <w:t xml:space="preserve"> wavelet extraction from the open‑source F3 seismic cube. At each stage a zero‑phase Ricker wavelet is forward‑modelled into the impedance grid, K‑means clustering is applied to the resulting traces, and the elbow criterion is used to determine an objective number of waveform classes. Because the procedure relies only on the recorded seismic </w:t>
-      </w:r>
-      <w:r>
-        <w:lastRenderedPageBreak/>
-        <w:t>response, the classifications are entirely data driven; geological meaning must still be supplied by the interpreter, who can relate cluster boundaries to depositional architecture, fluid content, or structural overprint.</w:t>
-      </w:r>
-    </w:p>
-    <w:p>
-      <w:pPr>
-        <w:spacing w:after="160" w:line="278" w:lineRule="auto"/>
-        <w:jc w:val="both"/>
-      </w:pPr>
-      <w:r>
+        <w:rPr>
+          <w:highlight w:val="yellow"/>
+        </w:rPr>
+        <w:t xml:space="preserve"> wavelet extraction from the open‑source F3 seismic cube. At each stage a zero‑phase Ricker wavelet is forward‑modelled into the impedance grid, K‑means clustering is applied to the resulting traces, and the elbow criterion is used to determine an objective number of waveform classes. Because the procedure relies only on the recorded seismic response, the classifications are entirely data driven; geological meaning must still be supplied by the interpreter, who can relate cluster boundaries to depositional architecture, fluid content, or structural overprint.</w:t>
+      </w:r>
+    </w:p>
+    <w:p>
+      <w:pPr>
+        <w:spacing w:after="160" w:line="278" w:lineRule="auto"/>
+        <w:jc w:val="both"/>
+      </w:pPr>
+      <w:r>
+        <w:rPr>
+          <w:highlight w:val="yellow"/>
+        </w:rPr>
         <w:t>Although K‑means offers a fast, intuitive entry point, alternative unsupervised techniques—hierarchical clustering, self‑</w:t>
       </w:r>
       <w:proofErr w:type="spellStart"/>
       <w:r>
+        <w:rPr>
+          <w:highlight w:val="yellow"/>
+        </w:rPr>
         <w:t>organising</w:t>
       </w:r>
       <w:proofErr w:type="spellEnd"/>
       <w:r>
+        <w:rPr>
+          <w:highlight w:val="yellow"/>
+        </w:rPr>
         <w:t xml:space="preserve"> maps, or Gaussian‑mixture models—can provide additional flexibility by revealing nested or non‑spherical cluster structure. Likewise, tying the horizon‑</w:t>
       </w:r>
       <w:proofErr w:type="spellStart"/>
       <w:r>
+        <w:rPr>
+          <w:highlight w:val="yellow"/>
+        </w:rPr>
         <w:t>centred</w:t>
       </w:r>
       <w:proofErr w:type="spellEnd"/>
       <w:r>
+        <w:rPr>
+          <w:highlight w:val="yellow"/>
+        </w:rPr>
         <w:t xml:space="preserve"> wavelets back to well control would enable a supervised extension in which known lithologies guide the classifier and sharpen facies predictions along sparsely drilled intervals. Experimenting with different wavelet shapes or frequencies can further illuminate the sensitivity of the results to source bandwidth and phase assumptions. Finally, following the recommendation of Andersen and Boyd (2004), blending waveform clusters with complementary seismic attributes and reducing redundancy through principal‑component analysis can be particularly powerful when well data are limited, yielding a multi‑attribute view of subsurface variability that </w:t>
       </w:r>
       <w:proofErr w:type="spellStart"/>
       <w:r>
+        <w:rPr>
+          <w:highlight w:val="yellow"/>
+        </w:rPr>
         <w:t>honours</w:t>
       </w:r>
       <w:proofErr w:type="spellEnd"/>
       <w:r>
+        <w:rPr>
+          <w:highlight w:val="yellow"/>
+        </w:rPr>
         <w:t xml:space="preserve"> both physics and statistics.</w:t>
       </w:r>
     </w:p>

</xml_diff>

<commit_message>
Update document files for Unsupervised Seismic Waveform Classification
</commit_message>
<xml_diff>
--- a/Pepers with Code - Unsupervised Seismic Waveform Classification.docx
+++ b/Pepers with Code - Unsupervised Seismic Waveform Classification.docx
@@ -223,6 +223,20 @@
         </w:rPr>
         <w:t> 2D Synthetic Example</w:t>
       </w:r>
+      <w:r>
+        <w:rPr>
+          <w:b/>
+          <w:bCs/>
+        </w:rPr>
+        <w:t xml:space="preserve">: </w:t>
+      </w:r>
+      <w:r>
+        <w:rPr>
+          <w:b/>
+          <w:bCs/>
+        </w:rPr>
+        <w:t>The Fundamentals</w:t>
+      </w:r>
     </w:p>
     <w:p>
       <w:pPr>
@@ -231,113 +245,279 @@
       </w:pPr>
       <w:r>
         <w:lastRenderedPageBreak/>
-        <w:t>The initial phase of this study focused on validating the core unsupervised classification workflow using a simple, noise-free 2D synthetic model. This approach allowed for the isolation and examination of the fundamental mechanics of the process. The geological substrate was first defined as a two-dimensional digital grid representing a vertical cross-section of the earth. A distinct geological boundary was simulated within this model by defining a horizontal layer with a specific pattern of reflection coefficients (RCs). These coefficients, which ranged symmetrically from -0.9 to 1.0, were designed to model a significant and varied impedance contrast.</w:t>
-      </w:r>
-    </w:p>
-    <w:p>
-      <w:pPr>
-        <w:spacing w:after="160" w:line="278" w:lineRule="auto"/>
-        <w:jc w:val="both"/>
-      </w:pPr>
-      <w:r>
-        <w:t>To simulate a seismic survey, a standard 50 Hz Ricker wavelet was mathematically generated to serve as the source signature. A synthetic 2D seismic section was then produced by performing a convolution operation between this wavelet and each vertical trace of the reflection coefficient model. This fundamental step mathematically replicates how a seismic wave interacts with subsurface layers to produce the data recorded by geophones.</w:t>
-      </w:r>
-    </w:p>
-    <w:p>
-      <w:pPr>
-        <w:spacing w:after="160" w:line="278" w:lineRule="auto"/>
-        <w:jc w:val="both"/>
-      </w:pPr>
-      <w:r>
-        <w:t xml:space="preserve">For the classification stage, the K-Means clustering algorithm was selected as the analytical engine. A necessary data restructuring was performed, reorienting the seismic data matrix so that each complete seismic trace was treated as an individual sample for the clustering analysis. To objectively determine the most appropriate number of distinct waveform groups, or "clusters," within the data, the Elbow Method was employed. This heuristic technique involves iteratively performing the clustering for a range of cluster counts (from 2 to 10) and plotting the resulting Sum of Squared Errors (SSE) for each iteration. The analysis of this plot revealed a distinct inflection point at k=5, providing a quantitative justification for partitioning the data into five distinct facies. </w:t>
-      </w:r>
-    </w:p>
-    <w:p>
-      <w:pPr>
-        <w:spacing w:after="160" w:line="278" w:lineRule="auto"/>
-        <w:jc w:val="both"/>
-      </w:pPr>
-      <w:r>
-        <w:t>The K-Means algorithm was then applied, successfully assigning each of the 23 seismic traces to one of the five clusters based on waveform similarity. The results were presented in two key interpretive plots. The first was a seismic facies map, which used a unique color for each cluster to visualize the spatial distribution of the different waveform groups along the 2D line. The second was a series of plots showing the calculated average waveform for each of the five clusters. This allowed for the characterization of the representative seismic signature for each facies, confirming that the algorithm could successfully differentiate the subtle waveform variations across the simple geological model.</w:t>
-      </w:r>
-    </w:p>
-    <w:p>
-      <w:pPr>
-        <w:spacing w:after="160" w:line="278" w:lineRule="auto"/>
-        <w:jc w:val="both"/>
-        <w:rPr>
-          <w:highlight w:val="yellow"/>
-        </w:rPr>
-      </w:pPr>
-      <w:r>
-        <w:rPr>
-          <w:highlight w:val="yellow"/>
-        </w:rPr>
-        <w:t xml:space="preserve">The opening exercise constructs a reflection‑coefficient (RC) matrix (Figure 1a), where the RC represents the contrast in acoustic impedance at the interface of two layers. Acoustic impedance, </w:t>
+        <w:t>To grasp the core concepts of waveform classification, we begin with a simple, controlled 2D synthetic model. This foundational step involves creating a simplified representation of the Earth's subsurface and simulating the seismic response that would be recorded from it.</w:t>
+      </w:r>
+    </w:p>
+    <w:p>
+      <w:pPr>
+        <w:spacing w:after="160" w:line="278" w:lineRule="auto"/>
+        <w:jc w:val="both"/>
+      </w:pPr>
+      <w:r>
+        <w:t>The first task is to define a geological model using reflection coefficients (RC). These coefficients represent the acoustic impedance contrasts at the boundaries between different rock layers, governing the strength and polarity of reflected seismic energy. For our model, we construct a 2D grid where a single layer contains a series of laterally changing reflection coefficients, simulating a geological feature of interest, while the surrounding layers are acoustically transparent (Figure 1a). A positive RC value (white) signifies an increase in acoustic impedance (e.g., shale to limestone), while a negative value (black) indicates a decrease.</w:t>
+      </w:r>
+    </w:p>
+    <w:p>
+      <w:pPr>
+        <w:spacing w:after="160" w:line="278" w:lineRule="auto"/>
+        <w:jc w:val="both"/>
+      </w:pPr>
+      <w:r>
+        <w:t>Next, we must define the source signal, or seismic wavelet, that is theoretically sent into the ground. We use a standard, zero-phase 50 Hz Ricker wavelet, whose characteristic shape is defined by its dominant frequency. The Ricker wavelet is mathematically described as:</w:t>
+      </w:r>
+    </w:p>
+    <w:p>
+      <w:pPr>
+        <w:spacing w:after="160" w:line="278" w:lineRule="auto"/>
+        <w:jc w:val="center"/>
+      </w:pPr>
+      <m:oMathPara>
+        <m:oMath>
+          <m:r>
+            <w:rPr>
+              <w:rFonts w:ascii="Cambria Math" w:hAnsi="Cambria Math"/>
+            </w:rPr>
+            <m:t>w</m:t>
+          </m:r>
+          <m:d>
+            <m:dPr>
+              <m:ctrlPr>
+                <w:rPr>
+                  <w:rFonts w:ascii="Cambria Math" w:hAnsi="Cambria Math"/>
+                  <w:i/>
+                </w:rPr>
+              </m:ctrlPr>
+            </m:dPr>
+            <m:e>
+              <m:r>
+                <w:rPr>
+                  <w:rFonts w:ascii="Cambria Math" w:hAnsi="Cambria Math"/>
+                </w:rPr>
+                <m:t>t</m:t>
+              </m:r>
+            </m:e>
+          </m:d>
+          <m:r>
+            <w:rPr>
+              <w:rFonts w:ascii="Cambria Math" w:hAnsi="Cambria Math"/>
+            </w:rPr>
+            <m:t xml:space="preserve">= </m:t>
+          </m:r>
+          <m:d>
+            <m:dPr>
+              <m:ctrlPr>
+                <w:rPr>
+                  <w:rFonts w:ascii="Cambria Math" w:hAnsi="Cambria Math"/>
+                  <w:i/>
+                </w:rPr>
+              </m:ctrlPr>
+            </m:dPr>
+            <m:e>
+              <m:r>
+                <w:rPr>
+                  <w:rFonts w:ascii="Cambria Math" w:hAnsi="Cambria Math"/>
+                </w:rPr>
+                <m:t>1-2</m:t>
+              </m:r>
+              <m:sSup>
+                <m:sSupPr>
+                  <m:ctrlPr>
+                    <w:rPr>
+                      <w:rFonts w:ascii="Cambria Math" w:hAnsi="Cambria Math"/>
+                      <w:i/>
+                    </w:rPr>
+                  </m:ctrlPr>
+                </m:sSupPr>
+                <m:e>
+                  <m:r>
+                    <w:rPr>
+                      <w:rFonts w:ascii="Cambria Math" w:hAnsi="Cambria Math"/>
+                    </w:rPr>
+                    <m:t>π</m:t>
+                  </m:r>
+                </m:e>
+                <m:sup>
+                  <m:r>
+                    <w:rPr>
+                      <w:rFonts w:ascii="Cambria Math" w:hAnsi="Cambria Math"/>
+                    </w:rPr>
+                    <m:t>2</m:t>
+                  </m:r>
+                </m:sup>
+              </m:sSup>
+              <m:sSup>
+                <m:sSupPr>
+                  <m:ctrlPr>
+                    <w:rPr>
+                      <w:rFonts w:ascii="Cambria Math" w:hAnsi="Cambria Math"/>
+                      <w:i/>
+                    </w:rPr>
+                  </m:ctrlPr>
+                </m:sSupPr>
+                <m:e>
+                  <m:r>
+                    <w:rPr>
+                      <w:rFonts w:ascii="Cambria Math" w:hAnsi="Cambria Math"/>
+                    </w:rPr>
+                    <m:t>f</m:t>
+                  </m:r>
+                </m:e>
+                <m:sup>
+                  <m:r>
+                    <w:rPr>
+                      <w:rFonts w:ascii="Cambria Math" w:hAnsi="Cambria Math"/>
+                    </w:rPr>
+                    <m:t>2</m:t>
+                  </m:r>
+                </m:sup>
+              </m:sSup>
+              <m:sSup>
+                <m:sSupPr>
+                  <m:ctrlPr>
+                    <w:rPr>
+                      <w:rFonts w:ascii="Cambria Math" w:hAnsi="Cambria Math"/>
+                      <w:i/>
+                    </w:rPr>
+                  </m:ctrlPr>
+                </m:sSupPr>
+                <m:e>
+                  <m:r>
+                    <w:rPr>
+                      <w:rFonts w:ascii="Cambria Math" w:hAnsi="Cambria Math"/>
+                    </w:rPr>
+                    <m:t>t</m:t>
+                  </m:r>
+                </m:e>
+                <m:sup>
+                  <m:r>
+                    <w:rPr>
+                      <w:rFonts w:ascii="Cambria Math" w:hAnsi="Cambria Math"/>
+                    </w:rPr>
+                    <m:t>2</m:t>
+                  </m:r>
+                </m:sup>
+              </m:sSup>
+            </m:e>
+          </m:d>
+          <m:sSup>
+            <m:sSupPr>
+              <m:ctrlPr>
+                <w:rPr>
+                  <w:rFonts w:ascii="Cambria Math" w:hAnsi="Cambria Math"/>
+                  <w:i/>
+                </w:rPr>
+              </m:ctrlPr>
+            </m:sSupPr>
+            <m:e>
+              <m:r>
+                <w:rPr>
+                  <w:rFonts w:ascii="Cambria Math" w:hAnsi="Cambria Math"/>
+                </w:rPr>
+                <m:t>e</m:t>
+              </m:r>
+            </m:e>
+            <m:sup>
+              <m:r>
+                <w:rPr>
+                  <w:rFonts w:ascii="Cambria Math" w:hAnsi="Cambria Math"/>
+                </w:rPr>
+                <m:t>-</m:t>
+              </m:r>
+              <m:sSup>
+                <m:sSupPr>
+                  <m:ctrlPr>
+                    <w:rPr>
+                      <w:rFonts w:ascii="Cambria Math" w:hAnsi="Cambria Math"/>
+                      <w:i/>
+                    </w:rPr>
+                  </m:ctrlPr>
+                </m:sSupPr>
+                <m:e>
+                  <m:r>
+                    <w:rPr>
+                      <w:rFonts w:ascii="Cambria Math" w:hAnsi="Cambria Math"/>
+                    </w:rPr>
+                    <m:t>π</m:t>
+                  </m:r>
+                </m:e>
+                <m:sup>
+                  <m:r>
+                    <w:rPr>
+                      <w:rFonts w:ascii="Cambria Math" w:hAnsi="Cambria Math"/>
+                    </w:rPr>
+                    <m:t>2</m:t>
+                  </m:r>
+                </m:sup>
+              </m:sSup>
+              <m:sSup>
+                <m:sSupPr>
+                  <m:ctrlPr>
+                    <w:rPr>
+                      <w:rFonts w:ascii="Cambria Math" w:hAnsi="Cambria Math"/>
+                      <w:i/>
+                    </w:rPr>
+                  </m:ctrlPr>
+                </m:sSupPr>
+                <m:e>
+                  <m:r>
+                    <w:rPr>
+                      <w:rFonts w:ascii="Cambria Math" w:hAnsi="Cambria Math"/>
+                    </w:rPr>
+                    <m:t>f</m:t>
+                  </m:r>
+                </m:e>
+                <m:sup>
+                  <m:r>
+                    <w:rPr>
+                      <w:rFonts w:ascii="Cambria Math" w:hAnsi="Cambria Math"/>
+                    </w:rPr>
+                    <m:t>2</m:t>
+                  </m:r>
+                </m:sup>
+              </m:sSup>
+              <m:sSup>
+                <m:sSupPr>
+                  <m:ctrlPr>
+                    <w:rPr>
+                      <w:rFonts w:ascii="Cambria Math" w:hAnsi="Cambria Math"/>
+                      <w:i/>
+                    </w:rPr>
+                  </m:ctrlPr>
+                </m:sSupPr>
+                <m:e>
+                  <m:r>
+                    <w:rPr>
+                      <w:rFonts w:ascii="Cambria Math" w:hAnsi="Cambria Math"/>
+                    </w:rPr>
+                    <m:t>t</m:t>
+                  </m:r>
+                </m:e>
+                <m:sup>
+                  <m:r>
+                    <w:rPr>
+                      <w:rFonts w:ascii="Cambria Math" w:hAnsi="Cambria Math"/>
+                    </w:rPr>
+                    <m:t>2</m:t>
+                  </m:r>
+                </m:sup>
+              </m:sSup>
+            </m:sup>
+          </m:sSup>
+        </m:oMath>
+      </m:oMathPara>
+    </w:p>
+    <w:p>
+      <w:pPr>
+        <w:spacing w:after="160" w:line="278" w:lineRule="auto"/>
+        <w:jc w:val="both"/>
+      </w:pPr>
+      <w:r>
+        <w:t xml:space="preserve">where </w:t>
       </w:r>
       <m:oMath>
         <m:r>
           <w:rPr>
             <w:rFonts w:ascii="Cambria Math" w:hAnsi="Cambria Math"/>
-            <w:highlight w:val="yellow"/>
-          </w:rPr>
-          <m:t>Z</m:t>
-        </m:r>
-      </m:oMath>
-      <w:r>
-        <w:rPr>
-          <w:highlight w:val="yellow"/>
-        </w:rPr>
-        <w:t>, is defined as the product of velocity and density, and the reflection coefficient is given by RC=(Z2​−Z1​)/(Z2​+Z1​) (Sheriff and Geldart, 1995).</w:t>
-      </w:r>
-    </w:p>
-    <w:p>
-      <w:pPr>
-        <w:spacing w:after="160" w:line="278" w:lineRule="auto"/>
-        <w:jc w:val="both"/>
-        <w:rPr>
-          <w:highlight w:val="yellow"/>
-        </w:rPr>
-      </w:pPr>
-      <w:r>
-        <w:rPr>
-          <w:highlight w:val="yellow"/>
-        </w:rPr>
-        <w:t>A zero‑phase Ricker wavelet with a dominant frequency of 50 Hz, total length of 50 </w:t>
-      </w:r>
-      <w:proofErr w:type="spellStart"/>
-      <w:r>
-        <w:rPr>
-          <w:highlight w:val="yellow"/>
-        </w:rPr>
-        <w:t>ms</w:t>
-      </w:r>
-      <w:proofErr w:type="spellEnd"/>
-      <w:r>
-        <w:rPr>
-          <w:highlight w:val="yellow"/>
-        </w:rPr>
-        <w:t>, and 0.1 </w:t>
-      </w:r>
-      <w:proofErr w:type="spellStart"/>
-      <w:r>
-        <w:rPr>
-          <w:highlight w:val="yellow"/>
-        </w:rPr>
-        <w:t>ms</w:t>
-      </w:r>
-      <w:proofErr w:type="spellEnd"/>
-      <w:r>
-        <w:rPr>
-          <w:highlight w:val="yellow"/>
-        </w:rPr>
-        <w:t xml:space="preserve"> sampling (Figure 1b) is generated from </w:t>
-      </w:r>
-      <m:oMath>
-        <m:r>
-          <w:rPr>
-            <w:rFonts w:ascii="Cambria Math" w:hAnsi="Cambria Math"/>
-            <w:highlight w:val="yellow"/>
           </w:rPr>
           <m:t>w</m:t>
         </m:r>
@@ -347,7 +527,6 @@
               <w:rPr>
                 <w:rFonts w:ascii="Cambria Math" w:hAnsi="Cambria Math"/>
                 <w:i/>
-                <w:highlight w:val="yellow"/>
               </w:rPr>
             </m:ctrlPr>
           </m:dPr>
@@ -355,275 +534,94 @@
             <m:r>
               <w:rPr>
                 <w:rFonts w:ascii="Cambria Math" w:hAnsi="Cambria Math"/>
-                <w:highlight w:val="yellow"/>
               </w:rPr>
               <m:t>t</m:t>
             </m:r>
           </m:e>
         </m:d>
+      </m:oMath>
+      <w:r>
+        <w:t xml:space="preserve"> </w:t>
+      </w:r>
+      <w:r>
+        <w:t xml:space="preserve">is the amplitude at time </w:t>
+      </w:r>
+      <m:oMath>
         <m:r>
           <w:rPr>
             <w:rFonts w:ascii="Cambria Math" w:hAnsi="Cambria Math"/>
-            <w:highlight w:val="yellow"/>
           </w:rPr>
-          <m:t xml:space="preserve">= </m:t>
+          <m:t>t</m:t>
         </m:r>
-        <m:d>
-          <m:dPr>
-            <m:ctrlPr>
-              <w:rPr>
-                <w:rFonts w:ascii="Cambria Math" w:hAnsi="Cambria Math"/>
-                <w:i/>
-                <w:highlight w:val="yellow"/>
-              </w:rPr>
-            </m:ctrlPr>
-          </m:dPr>
-          <m:e>
-            <m:r>
-              <w:rPr>
-                <w:rFonts w:ascii="Cambria Math" w:hAnsi="Cambria Math"/>
-                <w:highlight w:val="yellow"/>
-              </w:rPr>
-              <m:t>1-2</m:t>
-            </m:r>
-            <m:sSup>
-              <m:sSupPr>
-                <m:ctrlPr>
-                  <w:rPr>
-                    <w:rFonts w:ascii="Cambria Math" w:hAnsi="Cambria Math"/>
-                    <w:i/>
-                    <w:highlight w:val="yellow"/>
-                  </w:rPr>
-                </m:ctrlPr>
-              </m:sSupPr>
-              <m:e>
-                <m:r>
-                  <w:rPr>
-                    <w:rFonts w:ascii="Cambria Math" w:hAnsi="Cambria Math"/>
-                    <w:highlight w:val="yellow"/>
-                  </w:rPr>
-                  <m:t>π</m:t>
-                </m:r>
-              </m:e>
-              <m:sup>
-                <m:r>
-                  <w:rPr>
-                    <w:rFonts w:ascii="Cambria Math" w:hAnsi="Cambria Math"/>
-                    <w:highlight w:val="yellow"/>
-                  </w:rPr>
-                  <m:t>2</m:t>
-                </m:r>
-              </m:sup>
-            </m:sSup>
-            <m:sSup>
-              <m:sSupPr>
-                <m:ctrlPr>
-                  <w:rPr>
-                    <w:rFonts w:ascii="Cambria Math" w:hAnsi="Cambria Math"/>
-                    <w:i/>
-                    <w:highlight w:val="yellow"/>
-                  </w:rPr>
-                </m:ctrlPr>
-              </m:sSupPr>
-              <m:e>
-                <m:r>
-                  <w:rPr>
-                    <w:rFonts w:ascii="Cambria Math" w:hAnsi="Cambria Math"/>
-                    <w:highlight w:val="yellow"/>
-                  </w:rPr>
-                  <m:t>f</m:t>
-                </m:r>
-              </m:e>
-              <m:sup>
-                <m:r>
-                  <w:rPr>
-                    <w:rFonts w:ascii="Cambria Math" w:hAnsi="Cambria Math"/>
-                    <w:highlight w:val="yellow"/>
-                  </w:rPr>
-                  <m:t>2</m:t>
-                </m:r>
-              </m:sup>
-            </m:sSup>
-            <m:sSup>
-              <m:sSupPr>
-                <m:ctrlPr>
-                  <w:rPr>
-                    <w:rFonts w:ascii="Cambria Math" w:hAnsi="Cambria Math"/>
-                    <w:i/>
-                    <w:highlight w:val="yellow"/>
-                  </w:rPr>
-                </m:ctrlPr>
-              </m:sSupPr>
-              <m:e>
-                <m:r>
-                  <w:rPr>
-                    <w:rFonts w:ascii="Cambria Math" w:hAnsi="Cambria Math"/>
-                    <w:highlight w:val="yellow"/>
-                  </w:rPr>
-                  <m:t>t</m:t>
-                </m:r>
-              </m:e>
-              <m:sup>
-                <m:r>
-                  <w:rPr>
-                    <w:rFonts w:ascii="Cambria Math" w:hAnsi="Cambria Math"/>
-                    <w:highlight w:val="yellow"/>
-                  </w:rPr>
-                  <m:t>2</m:t>
-                </m:r>
-              </m:sup>
-            </m:sSup>
-          </m:e>
-        </m:d>
-        <m:sSup>
-          <m:sSupPr>
-            <m:ctrlPr>
-              <w:rPr>
-                <w:rFonts w:ascii="Cambria Math" w:hAnsi="Cambria Math"/>
-                <w:i/>
-                <w:highlight w:val="yellow"/>
-              </w:rPr>
-            </m:ctrlPr>
-          </m:sSupPr>
-          <m:e>
-            <m:r>
-              <w:rPr>
-                <w:rFonts w:ascii="Cambria Math" w:hAnsi="Cambria Math"/>
-                <w:highlight w:val="yellow"/>
-              </w:rPr>
-              <m:t>e</m:t>
-            </m:r>
-          </m:e>
-          <m:sup>
-            <m:r>
-              <w:rPr>
-                <w:rFonts w:ascii="Cambria Math" w:hAnsi="Cambria Math"/>
-                <w:highlight w:val="yellow"/>
-              </w:rPr>
-              <m:t>-</m:t>
-            </m:r>
-            <m:sSup>
-              <m:sSupPr>
-                <m:ctrlPr>
-                  <w:rPr>
-                    <w:rFonts w:ascii="Cambria Math" w:hAnsi="Cambria Math"/>
-                    <w:i/>
-                    <w:highlight w:val="yellow"/>
-                  </w:rPr>
-                </m:ctrlPr>
-              </m:sSupPr>
-              <m:e>
-                <m:r>
-                  <w:rPr>
-                    <w:rFonts w:ascii="Cambria Math" w:hAnsi="Cambria Math"/>
-                    <w:highlight w:val="yellow"/>
-                  </w:rPr>
-                  <m:t>π</m:t>
-                </m:r>
-              </m:e>
-              <m:sup>
-                <m:r>
-                  <w:rPr>
-                    <w:rFonts w:ascii="Cambria Math" w:hAnsi="Cambria Math"/>
-                    <w:highlight w:val="yellow"/>
-                  </w:rPr>
-                  <m:t>2</m:t>
-                </m:r>
-              </m:sup>
-            </m:sSup>
-            <m:sSup>
-              <m:sSupPr>
-                <m:ctrlPr>
-                  <w:rPr>
-                    <w:rFonts w:ascii="Cambria Math" w:hAnsi="Cambria Math"/>
-                    <w:i/>
-                    <w:highlight w:val="yellow"/>
-                  </w:rPr>
-                </m:ctrlPr>
-              </m:sSupPr>
-              <m:e>
-                <m:r>
-                  <w:rPr>
-                    <w:rFonts w:ascii="Cambria Math" w:hAnsi="Cambria Math"/>
-                    <w:highlight w:val="yellow"/>
-                  </w:rPr>
-                  <m:t>f</m:t>
-                </m:r>
-              </m:e>
-              <m:sup>
-                <m:r>
-                  <w:rPr>
-                    <w:rFonts w:ascii="Cambria Math" w:hAnsi="Cambria Math"/>
-                    <w:highlight w:val="yellow"/>
-                  </w:rPr>
-                  <m:t>2</m:t>
-                </m:r>
-              </m:sup>
-            </m:sSup>
-            <m:sSup>
-              <m:sSupPr>
-                <m:ctrlPr>
-                  <w:rPr>
-                    <w:rFonts w:ascii="Cambria Math" w:hAnsi="Cambria Math"/>
-                    <w:i/>
-                    <w:highlight w:val="yellow"/>
-                  </w:rPr>
-                </m:ctrlPr>
-              </m:sSupPr>
-              <m:e>
-                <m:r>
-                  <w:rPr>
-                    <w:rFonts w:ascii="Cambria Math" w:hAnsi="Cambria Math"/>
-                    <w:highlight w:val="yellow"/>
-                  </w:rPr>
-                  <m:t>t</m:t>
-                </m:r>
-              </m:e>
-              <m:sup>
-                <m:r>
-                  <w:rPr>
-                    <w:rFonts w:ascii="Cambria Math" w:hAnsi="Cambria Math"/>
-                    <w:highlight w:val="yellow"/>
-                  </w:rPr>
-                  <m:t>2</m:t>
-                </m:r>
-              </m:sup>
-            </m:sSup>
-          </m:sup>
-        </m:sSup>
       </m:oMath>
       <w:r>
-        <w:rPr>
-          <w:highlight w:val="yellow"/>
-        </w:rPr>
-        <w:t xml:space="preserve"> (Enders and Treitel, 2008). The convolution of this wavelet with each column of the RC matrix yields the synthetic seismic section in Figure 1c, whose polarity reversals mirror the imposed impedance trend.</w:t>
-      </w:r>
-    </w:p>
-    <w:p>
-      <w:pPr>
-        <w:spacing w:after="160" w:line="278" w:lineRule="auto"/>
-        <w:jc w:val="both"/>
-      </w:pPr>
-      <w:r>
-        <w:rPr>
-          <w:highlight w:val="yellow"/>
-        </w:rPr>
+        <w:t xml:space="preserve"> and </w:t>
+      </w:r>
+      <m:oMath>
+        <m:r>
+          <w:rPr>
+            <w:rFonts w:ascii="Cambria Math" w:hAnsi="Cambria Math"/>
+          </w:rPr>
+          <m:t>f</m:t>
+        </m:r>
+      </m:oMath>
+      <w:r>
+        <w:t xml:space="preserve"> is the dominant frequency</w:t>
+      </w:r>
+      <w:r>
+        <w:t xml:space="preserve"> </w:t>
+      </w:r>
+      <w:r>
+        <w:t>(Enders and Treitel, 2008)</w:t>
+      </w:r>
+      <w:r>
+        <w:t>. The shape of this wavelet, with its central peak and side troughs (Figure 1b), is critical as it dictates how geological boundaries will be resolved in the final seismic image</w:t>
+      </w:r>
+      <w:r>
+        <w:t xml:space="preserve">. </w:t>
+      </w:r>
+      <w:r>
+        <w:t>With the geological model and wavelet defined, we generate the synthetic seismic section through a mathematical operation known as convolution. Conceptually, convolution 'stamps' the Ricker wavelet's signature onto each reflection coefficient in our model. This process simulates what an array of geophones would record in a seismic survey, producing a collection of seismic traces that form a 2D seismic section (Figure 1c). In this final image, we can clearly see the 'wiggles' that represent the reflections from our defined geological layer.</w:t>
+      </w:r>
+    </w:p>
+    <w:p>
+      <w:pPr>
+        <w:spacing w:after="160" w:line="278" w:lineRule="auto"/>
+        <w:jc w:val="both"/>
+      </w:pPr>
+      <w:r>
+        <w:t>Having generated our synthetic data, we can now apply an unsupervised machine learning algorithm to classify the seismic traces. We use K-Means clustering, an algorithm that automatically groups data points—in our case, entire seismic traces—based on their similarity. The goal is to have the algorithm identify and group traces that have a similar waveform shape without any prior geological input.</w:t>
+      </w:r>
+    </w:p>
+    <w:p>
+      <w:pPr>
+        <w:spacing w:after="160" w:line="278" w:lineRule="auto"/>
+        <w:jc w:val="both"/>
+      </w:pPr>
+      <w:r>
+        <w:t>A crucial parameter for the K-Means algorithm is the number of clusters, or 'facies,' we want to identify. To make an informed decision, we employ the Elbow Method. This technique involves running the K-Means algorithm multiple times with an increasing number of clusters (e.g., from 2 to 10) and plotting a metric known as the Sum of Squared Errors (SSE) for each run. The resulting plot typically forms a curve resembling an arm. The 'elbow' of this curve—the point where the rate of SSE decrease slows significantly—suggests the optimal number of clusters. For our dataset, the elbow clearly appears at k=5, validating this as a suitable choice (Figure 2a).</w:t>
+      </w:r>
+    </w:p>
+    <w:p>
+      <w:pPr>
+        <w:spacing w:after="160" w:line="278" w:lineRule="auto"/>
+        <w:jc w:val="both"/>
+      </w:pPr>
+      <w:r>
+        <w:t xml:space="preserve">With the optimal number of clusters determined, we run the K-Means algorithm, which assigns each of the seismic traces to one of the five clusters. To visualize the results, we can first examine </w:t>
+      </w:r>
+      <w:r>
         <w:lastRenderedPageBreak/>
-        <w:t xml:space="preserve">The seismic matrix is first transposed so each trace serves as an individual feature vector, then standardized before being submitted to K‑means clustering. Plotting the sum‑of‑squared errors for k from 2 to 10 (Figure 2a) shows an elbow—beyond five clusters the error reduction becomes negligible—so k = 5 is selected. The mean waveform of each cluster appears in Figure 2b, the same color palette is applied in Figure 2c, and overlaying those </w:t>
-      </w:r>
-      <w:proofErr w:type="spellStart"/>
-      <w:r>
-        <w:rPr>
-          <w:highlight w:val="yellow"/>
-        </w:rPr>
-        <w:t>colours</w:t>
-      </w:r>
-      <w:proofErr w:type="spellEnd"/>
-      <w:r>
-        <w:rPr>
-          <w:highlight w:val="yellow"/>
-        </w:rPr>
-        <w:t xml:space="preserve"> on the amplitude section (Figure 2d) illustrates how the data‑driven classes capture lateral impedance variations without relying on any prior geological model.</w:t>
+        <w:t>the average, or representative, waveform for each cluster (Figure 2b). These distinct waveform shapes are geologically meaningful; they represent the different seismic facies identified by the algorithm. For instance, some waveforms might represent the seismic response at the core of the geological feature, while others could correspond to its edges or the background geology.</w:t>
+      </w:r>
+    </w:p>
+    <w:p>
+      <w:pPr>
+        <w:spacing w:after="160" w:line="278" w:lineRule="auto"/>
+        <w:jc w:val="both"/>
+      </w:pPr>
+      <w:r>
+        <w:t>Finally, we can create a seismic facies map by color-coding each trace in the seismic section according to its assigned cluster (Figure 2c). This provides a clear spatial view of the distribution of the different seismic responses. Overlaying this classification map on the original seismic data (Figure 2d) creates a powerful composite image that directly links the data-driven facies to the underlying seismic amplitudes, confirming that the algorithm has successfully delineated areas of distinct seismic character.</w:t>
       </w:r>
     </w:p>
     <w:p>
@@ -649,94 +647,69 @@
         <w:jc w:val="both"/>
       </w:pPr>
       <w:r>
-        <w:t>Building on the 2D proof-of-concept, the second phase introduced a more geologically realistic model: a meandering river channel within a 2.5D volume. This pseudo-3D model was constructed by generating a sequence of 25 individual 2D slices. A predefined RC signature representing a channelized body was embedded within each slice. The lateral position of this channel signature was then programmatically shifted from one slice to the next, governed by a sinusoidal function. This parametric approach effectively sculpted a three-dimensional, sinuous channel system within the model volume.</w:t>
-      </w:r>
-    </w:p>
-    <w:p>
-      <w:pPr>
-        <w:spacing w:after="160" w:line="278" w:lineRule="auto"/>
-        <w:jc w:val="both"/>
-      </w:pPr>
-    </w:p>
-    <w:p>
-      <w:pPr>
-        <w:spacing w:after="160" w:line="278" w:lineRule="auto"/>
-        <w:jc w:val="both"/>
-      </w:pPr>
-    </w:p>
-    <w:p>
-      <w:pPr>
-        <w:spacing w:after="160" w:line="278" w:lineRule="auto"/>
-        <w:jc w:val="both"/>
-      </w:pPr>
-      <w:r>
-        <w:t>A higher-resolution 100 Hz Ricker wavelet was convolved with this 3D RC volume to generate a clean synthetic seismic cube. To better emulate real-world acquisition conditions and test the algorithm's robustness, a layer of Gaussian noise was subsequently added to the entire seismic volume. The K-Means clustering algorithm was then applied to this more challenging, noisy dataset.</w:t>
-      </w:r>
-    </w:p>
-    <w:p>
-      <w:pPr>
-        <w:spacing w:after="160" w:line="278" w:lineRule="auto"/>
-        <w:jc w:val="both"/>
-      </w:pPr>
-      <w:r>
-        <w:t>The classification successfully identified four distinct and geologically meaningful seismic facies. The principal output was a 2D classification map that clearly and accurately delineated the sinuous path of the channel system, demonstrating the algorithm's efficacy in identifying coherent geological features even when they are partially obscured by random noise. The interpretation was further supported by a three-panel diagnostic plot for a selected inline. This powerful visualization provided a side-by-side comparison of the original noisy seismic data, the resulting cluster map, and a transparent overlay of the two. This composite view offered an intuitive and direct confirmation of the strong correlation between the underlying seismic waveform character and the machine-generated facies classification, validating the method's utility on more complex and realistic data.</w:t>
-      </w:r>
-    </w:p>
-    <w:p>
-      <w:pPr>
-        <w:spacing w:after="160" w:line="278" w:lineRule="auto"/>
-        <w:jc w:val="both"/>
-        <w:rPr>
-          <w:highlight w:val="yellow"/>
-        </w:rPr>
-      </w:pPr>
-      <w:r>
-        <w:rPr>
-          <w:highlight w:val="yellow"/>
-        </w:rPr>
-        <w:t>To emulate real stratigraphy, the single RC row is extruded into a three‑dimensional array of 25 slices. A sinusoidal lateral shift (±4 trace positions per slice) migrates the base RC pattern horizontally, producing a realistic channel belt. Forward‑ and reverse‑shifted sequences are concatenated so the channel sweeps back and forth, after which the volume is trimmed or padded to exactly 25 slices.</w:t>
-      </w:r>
-    </w:p>
-    <w:p>
-      <w:pPr>
-        <w:spacing w:after="160" w:line="278" w:lineRule="auto"/>
-        <w:jc w:val="both"/>
-        <w:rPr>
-          <w:highlight w:val="yellow"/>
-        </w:rPr>
-      </w:pPr>
-      <w:r>
-        <w:rPr>
-          <w:highlight w:val="yellow"/>
-        </w:rPr>
+        <w:t>Building on the 2D fundamentals, we now move to a more geologically realistic scenario: a 2.5D model of a meandering river channel. This involves creating a 3D geological volume slice by slice, generating a corresponding 3D seismic cube, and adding random noise to better simulate real-world data acquisition conditions.</w:t>
+      </w:r>
+    </w:p>
+    <w:p>
+      <w:pPr>
+        <w:spacing w:after="160" w:line="278" w:lineRule="auto"/>
+        <w:jc w:val="both"/>
+      </w:pPr>
+      <w:r>
+        <w:t>The geological model is constructed programmatically, defining parameters such as channel thickness, sinuosity, and lateral position to generate a meandering channel form within a 3D grid of reflection coefficients. To make the classification task more challenging and realistic, we introduce a small amount of random noise to the clean synthetic seismic volume. This step is critical, as real seismic data is always affected by noise from various sources.</w:t>
+      </w:r>
+    </w:p>
+    <w:p>
+      <w:pPr>
+        <w:spacing w:after="160" w:line="278" w:lineRule="auto"/>
+        <w:jc w:val="both"/>
+      </w:pPr>
+      <w:r>
+        <w:t>Visualizing this 3D data volume is key. We can inspect it through vertical cross-sections (</w:t>
+      </w:r>
+      <w:proofErr w:type="spellStart"/>
+      <w:r>
+        <w:t>inlines</w:t>
+      </w:r>
+      <w:proofErr w:type="spellEnd"/>
+      <w:r>
+        <w:t>) or horizontal time-slices. Figure 3a shows a horizontal time-slice from the middle of the seismic volume, where the meandering channel is faintly visible amidst the noise. The task for our machine learning algorithm is to enhance the visibility of this feature.</w:t>
+      </w:r>
+    </w:p>
+    <w:p>
+      <w:pPr>
+        <w:spacing w:after="160" w:line="278" w:lineRule="auto"/>
+        <w:jc w:val="both"/>
+      </w:pPr>
+      <w:r>
+        <w:t xml:space="preserve">The classification workflow remains </w:t>
+      </w:r>
+      <w:proofErr w:type="gramStart"/>
+      <w:r>
+        <w:t>similar to</w:t>
+      </w:r>
+      <w:proofErr w:type="gramEnd"/>
+      <w:r>
+        <w:t xml:space="preserve"> the 2D case, but now we apply it to a much larger dataset. The 3D seismic cube is 'flattened' into a 2D table, where each row represents a single seismic trace. The K-Means algorithm is then applied to this table. Again, the Elbow Method is used to determine the optimal number of clusters, which for this dataset is found to be four (Figure 4a).</w:t>
+      </w:r>
+    </w:p>
+    <w:p>
+      <w:pPr>
+        <w:spacing w:after="160" w:line="278" w:lineRule="auto"/>
+        <w:jc w:val="both"/>
+      </w:pPr>
+      <w:r>
+        <w:t>The results of this classification are compelling. The algorithm successfully groups the noisy traces into four distinct clusters, each with a unique average waveform (Figure 4b). When we reshape the cluster assignments back into a map view, the result is a clear and well-defined image of the meandering channel system (Figure 3b). The algorithm has effectively "seen through" the noise to identify the underlying geological pattern, a task that would be challenging to do manually from the noisy seismic data alone.</w:t>
+      </w:r>
+    </w:p>
+    <w:p>
+      <w:pPr>
+        <w:spacing w:after="160" w:line="278" w:lineRule="auto"/>
+        <w:jc w:val="both"/>
+      </w:pPr>
+      <w:r>
         <w:lastRenderedPageBreak/>
-        <w:t>A 50 Hz Ricker wavelet sampled at 2 </w:t>
-      </w:r>
-      <w:proofErr w:type="spellStart"/>
-      <w:r>
-        <w:rPr>
-          <w:highlight w:val="yellow"/>
-        </w:rPr>
-        <w:t>ms</w:t>
-      </w:r>
-      <w:proofErr w:type="spellEnd"/>
-      <w:r>
-        <w:rPr>
-          <w:highlight w:val="yellow"/>
-        </w:rPr>
-        <w:t xml:space="preserve"> is convolved through the 2.5 volume; band‑limited Gaussian noise (σ = 0.1) is added to mimic acquisition artefacts. Figure 3a contrasts the raw amplitude section with its quadric‑interpolated equivalent, while Figure 3b shows a time‑slice through the channel.</w:t>
-      </w:r>
-    </w:p>
-    <w:p>
-      <w:pPr>
-        <w:spacing w:after="160" w:line="278" w:lineRule="auto"/>
-        <w:jc w:val="both"/>
-      </w:pPr>
-      <w:r>
-        <w:rPr>
-          <w:highlight w:val="yellow"/>
-        </w:rPr>
-        <w:t>Each trace is again flattened into a row vector and clustered. The elbow test on the noisy data prefers k=4 (Figure 4a). Average waveforms for the four clusters are illustrated in Figure 4b, and their spatial distribution is mapped (Figure 4c). Re‑tiling the 1‑D class strip over the amplitude section (Figures 4d–4e) demonstrates how the algorithm isolates channel versus over‑bank facies despite added noise.</w:t>
+        <w:t>To further analyze the result, we can view a multi-panel display for a specific inline (Figure 4c, 4d, 4e). This view shows the original seismic section, the corresponding color-coded cluster map for that line, and a direct overlay of the two. This visualization provides an intuitive link between the raw seismic wiggles and the geological facies they represent, demonstrating how the classification has successfully segregated the channel-related responses from the background seismic character.</w:t>
       </w:r>
     </w:p>
     <w:p>
@@ -753,341 +726,175 @@
           <w:b/>
           <w:bCs/>
         </w:rPr>
-        <w:t>3D Field Data (F3 Cube)</w:t>
-      </w:r>
-    </w:p>
-    <w:p>
-      <w:pPr>
-        <w:spacing w:after="160" w:line="278" w:lineRule="auto"/>
-        <w:jc w:val="both"/>
-      </w:pPr>
-      <w:r>
-        <w:t>The final and most critical phase of this study demonstrated the workflow's application to a real-world 3D seismic dataset from the field. The process began with the ingestion and integration of a 1.08 GB seismic data cube in the industry-standard SEGY format and a corresponding picked horizon, representing the top of the Hugin formation, from a standard tabular data file.</w:t>
-      </w:r>
-    </w:p>
-    <w:p>
-      <w:pPr>
-        <w:spacing w:after="160" w:line="278" w:lineRule="auto"/>
-        <w:jc w:val="both"/>
-      </w:pPr>
-    </w:p>
-    <w:p>
-      <w:pPr>
-        <w:spacing w:after="160" w:line="278" w:lineRule="auto"/>
-        <w:jc w:val="both"/>
-      </w:pPr>
-    </w:p>
-    <w:p>
-      <w:pPr>
-        <w:spacing w:after="160" w:line="278" w:lineRule="auto"/>
-        <w:jc w:val="both"/>
-      </w:pPr>
-      <w:r>
-        <w:t>A rigorous Quality Control (QC) process was then executed to validate and align these two datasets. This involved creating a continuous structural surface from the discrete horizon data points and visualizing it as a map, which was then overlaid with the seismic survey's boundaries to confirm complete spatial coverage.</w:t>
-      </w:r>
-    </w:p>
-    <w:p>
-      <w:pPr>
-        <w:spacing w:after="160" w:line="278" w:lineRule="auto"/>
-        <w:jc w:val="both"/>
-      </w:pPr>
-      <w:r>
-        <w:t>The discrete horizon points were then intelligently interpolated to create a continuous surface that conformed precisely to the seismic survey's inline and crossline grid. From this newly mapped surface, a horizon amplitude attribute was extracted and visualized as a map to highlight any amplitude anomalies directly associated with the event. Finally, the mapped horizon was rendered on a representative vertical seismic inline to visually confirm its correct temporal position and structural integrity.</w:t>
-      </w:r>
-    </w:p>
-    <w:p>
-      <w:pPr>
-        <w:spacing w:after="160" w:line="278" w:lineRule="auto"/>
-        <w:jc w:val="both"/>
-      </w:pPr>
-      <w:r>
-        <w:t>With the data validated, the core analysis proceeded. A vertical analysis window of 11 samples was defined, centered on the picked horizon and including 5 samples above and 5 below. A systematic extraction process was then initiated, capturing the waveform snippet within this window for every trace location across the entire 3D survey. This yielded a comprehensive dataset composed of thousands of individual waveform vectors.</w:t>
-      </w:r>
-    </w:p>
-    <w:p>
-      <w:pPr>
-        <w:spacing w:after="160" w:line="278" w:lineRule="auto"/>
-        <w:jc w:val="both"/>
-      </w:pPr>
-      <w:r>
-        <w:t>These vectors were then provided as input to the K-Means clustering algorithm. The Elbow Method was again employed to guide the selection of the number of clusters, with the analysis indicating that eight distinct facies provided an optimal representation of the waveform variability within the target interval.</w:t>
-      </w:r>
-    </w:p>
-    <w:p>
-      <w:pPr>
-        <w:spacing w:after="160" w:line="278" w:lineRule="auto"/>
-        <w:jc w:val="both"/>
-      </w:pPr>
-      <w:r>
-        <w:lastRenderedPageBreak/>
-        <w:t>The algorithm successfully partitioned the waveforms into these eight groups. The final interpretive products were delivered through a suite of advanced visualizations designed to translate the numerical output into geological insight:</w:t>
-      </w:r>
-    </w:p>
-    <w:p>
-      <w:pPr>
-        <w:spacing w:after="160" w:line="278" w:lineRule="auto"/>
-        <w:jc w:val="both"/>
-      </w:pPr>
-      <w:r>
-        <w:t xml:space="preserve">   1. A high-resolution 2D seismic facies map, which revealed coherent, geologically plausible depositional and structural patterns across the survey area.</w:t>
-      </w:r>
-    </w:p>
-    <w:p>
-      <w:pPr>
-        <w:spacing w:after="160" w:line="278" w:lineRule="auto"/>
-        <w:jc w:val="both"/>
-      </w:pPr>
-      <w:r>
-        <w:t xml:space="preserve">   2. A detailed plot of the average waveform for each of the eight facies, enabling the assignment of a unique and interpretable seismic character to each group (e.g., a high-amplitude peak, a trough-peak doublet, a low-amplitude complex).</w:t>
-      </w:r>
-    </w:p>
-    <w:p>
-      <w:pPr>
-        <w:spacing w:after="160" w:line="278" w:lineRule="auto"/>
-        <w:jc w:val="both"/>
-      </w:pPr>
-      <w:r>
-        <w:t xml:space="preserve">   3. A final inline display that overlaid the classification results as colored bars directly onto the raw seismic data, providing an intuitive and powerful link between the original seismic data, the machine-generated classification, and the final geological interpretation.</w:t>
-      </w:r>
-    </w:p>
-    <w:p>
-      <w:pPr>
-        <w:spacing w:after="160" w:line="278" w:lineRule="auto"/>
-        <w:jc w:val="both"/>
-        <w:rPr>
-          <w:highlight w:val="yellow"/>
-        </w:rPr>
-      </w:pPr>
-      <w:r>
-        <w:rPr>
-          <w:highlight w:val="yellow"/>
-        </w:rPr>
-        <w:t>The open-source F3 cube and a time‑interpreted horizon are loaded, while the second is interpolated across the survey (Figure 5). For every trace, five samples above and five below the horizon are extracted, yielding 11‑sample wavelets that populate a two‑dimensional matrix.</w:t>
-      </w:r>
-    </w:p>
-    <w:p>
-      <w:pPr>
-        <w:spacing w:after="160" w:line="278" w:lineRule="auto"/>
-        <w:jc w:val="both"/>
-      </w:pPr>
-      <w:r>
-        <w:rPr>
-          <w:highlight w:val="yellow"/>
-        </w:rPr>
-        <w:t xml:space="preserve">After masking traces where the horizon is undefined, an elbow </w:t>
-      </w:r>
-      <w:proofErr w:type="gramStart"/>
-      <w:r>
-        <w:rPr>
-          <w:highlight w:val="yellow"/>
-        </w:rPr>
-        <w:t>test</w:t>
-      </w:r>
-      <w:proofErr w:type="gramEnd"/>
-      <w:r>
-        <w:rPr>
-          <w:highlight w:val="yellow"/>
-        </w:rPr>
-        <w:t xml:space="preserve"> up to k=11 suggests k=8 classes (Figure 6a). Mean waveforms for those eight clusters (Figure 6b) reveal systematic differences in polarity, symmetry, and bandwidth. Re‑mapping the labels onto the inline‑crossline grid (Figure 7a) produces a facies‑style attribute that highlights buried channels, sand ridges, and amplitude anomalies. Superimposing </w:t>
-      </w:r>
-      <w:proofErr w:type="spellStart"/>
-      <w:r>
-        <w:rPr>
-          <w:highlight w:val="yellow"/>
-        </w:rPr>
-        <w:t>colour</w:t>
-      </w:r>
-      <w:proofErr w:type="spellEnd"/>
-      <w:r>
-        <w:rPr>
-          <w:highlight w:val="yellow"/>
-        </w:rPr>
-        <w:t xml:space="preserve"> bars on a single inline (Figure 7b) confirms that changes in wavelet shape correlate with stratal terminations and local amplitude dim‑outs, providing an interpreter‑friendly QC of the classification.</w:t>
+        <w:t>3D Field Data</w:t>
       </w:r>
       <w:r>
         <w:rPr>
           <w:b/>
           <w:bCs/>
-          <w:highlight w:val="yellow"/>
         </w:rPr>
-        <w:t xml:space="preserve"> Figure 1</w:t>
+        <w:t xml:space="preserve">: </w:t>
       </w:r>
       <w:r>
         <w:rPr>
-          <w:highlight w:val="yellow"/>
+          <w:b/>
+          <w:bCs/>
         </w:rPr>
-        <w:t xml:space="preserve"> — (a) Reflection</w:t>
-      </w:r>
-      <w:r>
-        <w:rPr>
-          <w:highlight w:val="yellow"/>
-        </w:rPr>
+        <w:t>A Real-World Case Study</w:t>
+      </w:r>
+    </w:p>
+    <w:p>
+      <w:pPr>
+        <w:spacing w:after="160" w:line="278" w:lineRule="auto"/>
+        <w:jc w:val="both"/>
+      </w:pPr>
+      <w:r>
+        <w:t>The true test of any geophysical technique lies in its application to real-world data. In this final section, we apply the unsupervised classification workflow to a 3D seismic survey to identify and map seismic facies around a picked geological horizon.</w:t>
+      </w:r>
+    </w:p>
+    <w:p>
+      <w:pPr>
+        <w:spacing w:after="160" w:line="278" w:lineRule="auto"/>
+        <w:jc w:val="both"/>
+      </w:pPr>
+      <w:r>
+        <w:t>The first practical step involves loading the 3D seismic data from its industry-standard SEGY file format and the associated horizon interpretation from a CSV file. Specialized Python libraries are used to handle the complexities of SEGY headers, ensuring that inline, crossline, and real-world coordinate information are correctly read and aligned. Figure 5 shows a representative inline from the 3D seismic cube, with the picked horizon highlighted in red. This horizon serves as our guide for the analysis.</w:t>
+      </w:r>
+    </w:p>
+    <w:p>
+      <w:pPr>
+        <w:spacing w:after="160" w:line="278" w:lineRule="auto"/>
+        <w:jc w:val="both"/>
+      </w:pPr>
+      <w:r>
+        <w:t>Instead of classifying the entire seismic trace, which can be computationally intensive and geologically less specific, we focus our analysis on a small window of seismic data centered on the picked horizon. For this case study, we extract a snippet of the waveform from five samples above to five samples below the horizon for every trace in the survey. These short waveform snippets, which capture the seismic character at and around the target geological interface, become the input for our clustering algorithm.</w:t>
+      </w:r>
+    </w:p>
+    <w:p>
+      <w:pPr>
+        <w:spacing w:after="160" w:line="278" w:lineRule="auto"/>
+        <w:jc w:val="both"/>
+      </w:pPr>
+      <w:r>
+        <w:t>As before, the Elbow Method is employed to guide our choice for the number of clusters. The analysis suggests that eight distinct seismic facies (k=8) provide a meaningful classification of the waveform variability within the dataset (Figure 6a). Following the K-Means clustering, we compute the average waveform for each of the eight clusters (Figure 6b). This is a critical QC and interpretation step. By examining these representative wavelets, a geoscientist can begin to assign geological meaning to each facies—for example, one cluster might represent a high-amplitude peak characteristic of a hard rock interface, while another might show a low-amplitude, complex response indicative of a transitional boundary.</w:t>
+      </w:r>
+    </w:p>
+    <w:p>
+      <w:pPr>
+        <w:spacing w:after="160" w:line="278" w:lineRule="auto"/>
+        <w:jc w:val="both"/>
+      </w:pPr>
+      <w:r>
+        <w:t>The final outputs provide a powerful new perspective on the subsurface. We generate a comprehensive seismic facies map (Figure 7a) that displays the spatial distribution of the eight clusters across the entire survey area. This map immediately reveals clear geological patterns, such as channels or fan systems, that were not obvious on a simple amplitude map. The colors delineate distinct regions of seismic character, allowing the interpreter to map geological elements with confidence.</w:t>
+      </w:r>
+    </w:p>
+    <w:p>
+      <w:pPr>
+        <w:spacing w:after="160" w:line="278" w:lineRule="auto"/>
+        <w:jc w:val="both"/>
+      </w:pPr>
+      <w:r>
+        <w:lastRenderedPageBreak/>
+        <w:t>To complete the workflow, we tie this map-view interpretation back to the sectional data. Figure 7b displays the same seismic inline shown earlier (</w:t>
+      </w:r>
+      <w:proofErr w:type="spellStart"/>
+      <w:r>
+        <w:t>iline</w:t>
+      </w:r>
+      <w:proofErr w:type="spellEnd"/>
+      <w:r>
+        <w:t xml:space="preserve"> 445), but now it is overlaid with colored bars representing the classification results within the analysis window. This provides a direct and intuitive visual link between the raw seismic data, the picked horizon, and the data-driven facies classification, confirming the validity of the interpretation and providing a rich, integrated view of the subsurface geology.</w:t>
+      </w:r>
+    </w:p>
+    <w:p>
+      <w:pPr>
+        <w:spacing w:after="160" w:line="278" w:lineRule="auto"/>
+        <w:jc w:val="center"/>
+      </w:pPr>
+      <w:r>
+        <w:t>SUMMARY</w:t>
+      </w:r>
+    </w:p>
+    <w:p>
+      <w:pPr>
+        <w:spacing w:after="160" w:line="278" w:lineRule="auto"/>
+        <w:jc w:val="both"/>
+      </w:pPr>
+      <w:r>
+        <w:t xml:space="preserve">This </w:t>
+      </w:r>
+      <w:r>
+        <w:t>tutorial</w:t>
+      </w:r>
+      <w:r>
+        <w:t xml:space="preserve"> </w:t>
+      </w:r>
+      <w:r>
+        <w:t>demonstrates a complete and practical workflow for unsupervised seismic waveform classification, progressing systematically from simple synthetic models to a complex, real</w:t>
+      </w:r>
+      <w:r>
         <w:noBreakHyphen/>
-        <w:t>coefficient matrix with lateral impedance variation confined to a single row. (b) Zero</w:t>
-      </w:r>
-      <w:r>
-        <w:rPr>
-          <w:highlight w:val="yellow"/>
-        </w:rPr>
+        <w:t>world 3D field dataset. The initial 2D and 2.5D synthetic examples served as a validation stage, confirming that K</w:t>
+      </w:r>
+      <w:r>
         <w:noBreakHyphen/>
-        <w:t>phase 50 Hz Ricker wavelet, 50 </w:t>
-      </w:r>
-      <w:proofErr w:type="spellStart"/>
-      <w:r>
-        <w:rPr>
-          <w:highlight w:val="yellow"/>
-        </w:rPr>
-        <w:t>ms</w:t>
-      </w:r>
-      <w:proofErr w:type="spellEnd"/>
-      <w:r>
-        <w:rPr>
-          <w:highlight w:val="yellow"/>
-        </w:rPr>
-        <w:t xml:space="preserve"> long, 0.1 </w:t>
-      </w:r>
-      <w:proofErr w:type="spellStart"/>
-      <w:r>
-        <w:rPr>
-          <w:highlight w:val="yellow"/>
-        </w:rPr>
-        <w:t>ms</w:t>
-      </w:r>
-      <w:proofErr w:type="spellEnd"/>
-      <w:r>
-        <w:rPr>
-          <w:highlight w:val="yellow"/>
-        </w:rPr>
-        <w:t xml:space="preserve"> sampling. (c) Synthetic seismic section produced by convolving (a) with (b).</w:t>
-      </w:r>
-    </w:p>
-    <w:p>
-      <w:pPr>
-        <w:spacing w:after="160" w:line="278" w:lineRule="auto"/>
-        <w:jc w:val="center"/>
-      </w:pPr>
-      <w:r>
-        <w:t>SUMMARY</w:t>
-      </w:r>
-    </w:p>
-    <w:p>
-      <w:pPr>
-        <w:spacing w:after="160" w:line="278" w:lineRule="auto"/>
-        <w:jc w:val="both"/>
-      </w:pPr>
-      <w:r>
-        <w:t>This paper successfully demonstrates a complete and practical workflow for unsupervised seismic waveform classification, systematically progressing from simple synthetic models to a complex, real-world 3D field dataset. The initial 2D and 2.5D synthetic examples served as a crucial validation phase, confirming that the K-Means clustering algorithm could effectively partition seismic traces based on waveform character and identify geological features of increasing complexity, from a simple planar reflector to a noisy, meandering channel system. These controlled tests established the core mechanics of the workflow, including data synthesis via convolution, the necessary data restructuring for analysis, and the use of the Elbow Method for objectively determining an optimal number of clusters.</w:t>
-      </w:r>
-    </w:p>
-    <w:p>
-      <w:pPr>
-        <w:spacing w:after="160" w:line="278" w:lineRule="auto"/>
-        <w:jc w:val="both"/>
-      </w:pPr>
-      <w:r>
-        <w:t xml:space="preserve">The true power and applicability of this workflow were realized in its application to the 3D real-world seismic dataset. By integrating a picked geological horizon, the analysis was precisely </w:t>
-      </w:r>
-      <w:r>
-        <w:lastRenderedPageBreak/>
-        <w:t>targeted to a specific stratigraphic interval of interest. The methodology demonstrated how to programmatically extract thousands of localized waveform snippets from this interval and subject them to K-Means clustering, resulting in the generation of eight distinct seismic facies. The final interpretive products—a detailed seismic facies map revealing coherent depositional patterns, and plots of the characteristic average waveform for each facies—successfully translate the abstract output of a machine learning algorithm into tangible, geologically meaningful insights. This comprehensive, step-by-step guide serves as a valuable and practical resource for geoscientists, illustrating how unsupervised learning can be effectively integrated into seismic interpretation workflows to foster a more efficient, objective, and insightful characterization of the subsurface.</w:t>
-      </w:r>
-    </w:p>
-    <w:p>
-      <w:pPr>
-        <w:spacing w:after="160" w:line="278" w:lineRule="auto"/>
-        <w:jc w:val="both"/>
-      </w:pPr>
-      <w:r>
-        <w:t>The true power and applicability of this workflow were realized in its application to the 3D real-world seismic dataset. By integrating a picked geological horizon, the analysis was precisely targeted to a specific stratigraphic interval of interest. The methodology demonstrated how to programmatically extract thousands of localized waveform snippets from this interval and subject them to K-Means clustering, resulting in the generation of eight distinct seismic facies. The final interpretive products—a detailed…..</w:t>
-      </w:r>
-    </w:p>
-    <w:p>
-      <w:pPr>
-        <w:spacing w:after="160" w:line="278" w:lineRule="auto"/>
-        <w:jc w:val="both"/>
-        <w:rPr>
-          <w:highlight w:val="yellow"/>
-        </w:rPr>
-      </w:pPr>
-      <w:r>
-        <w:rPr>
-          <w:highlight w:val="yellow"/>
-        </w:rPr>
-        <w:t>This tutorial has walked through a three‑step workflow that begins with a hand‑built 2‑D reflection‑coefficient section, scales to a 2.5‑D synthetic meandering‑channel volume, and culminates with horizon‑</w:t>
-      </w:r>
-      <w:proofErr w:type="spellStart"/>
-      <w:r>
-        <w:rPr>
-          <w:highlight w:val="yellow"/>
-        </w:rPr>
-        <w:t>centred</w:t>
-      </w:r>
-      <w:proofErr w:type="spellEnd"/>
-      <w:r>
-        <w:rPr>
-          <w:highlight w:val="yellow"/>
-        </w:rPr>
-        <w:t xml:space="preserve"> wavelet extraction from the open‑source F3 seismic cube. At each stage a zero‑phase Ricker wavelet is forward‑modelled into the impedance grid, K‑means clustering is applied to the resulting traces, and the elbow criterion is used to determine an objective number of waveform classes. Because the procedure relies only on the recorded seismic response, the classifications are entirely data driven; geological meaning must still be supplied by the interpreter, who can relate cluster boundaries to depositional architecture, fluid content, or structural overprint.</w:t>
-      </w:r>
-    </w:p>
-    <w:p>
-      <w:pPr>
-        <w:spacing w:after="160" w:line="278" w:lineRule="auto"/>
-        <w:jc w:val="both"/>
-      </w:pPr>
-      <w:r>
-        <w:rPr>
-          <w:highlight w:val="yellow"/>
-        </w:rPr>
-        <w:t>Although K‑means offers a fast, intuitive entry point, alternative unsupervised techniques—hierarchical clustering, self‑</w:t>
-      </w:r>
-      <w:proofErr w:type="spellStart"/>
-      <w:r>
-        <w:rPr>
-          <w:highlight w:val="yellow"/>
-        </w:rPr>
-        <w:t>organising</w:t>
-      </w:r>
-      <w:proofErr w:type="spellEnd"/>
-      <w:r>
-        <w:rPr>
-          <w:highlight w:val="yellow"/>
-        </w:rPr>
-        <w:t xml:space="preserve"> maps, or Gaussian‑mixture models—can provide additional flexibility by revealing nested or non‑spherical cluster structure. Likewise, tying the horizon‑</w:t>
-      </w:r>
-      <w:proofErr w:type="spellStart"/>
-      <w:r>
-        <w:rPr>
-          <w:highlight w:val="yellow"/>
-        </w:rPr>
-        <w:t>centred</w:t>
-      </w:r>
-      <w:proofErr w:type="spellEnd"/>
-      <w:r>
-        <w:rPr>
-          <w:highlight w:val="yellow"/>
-        </w:rPr>
-        <w:t xml:space="preserve"> wavelets back to well control would enable a supervised extension in which known lithologies guide the classifier and sharpen facies predictions along sparsely drilled intervals. Experimenting with different wavelet shapes or frequencies can further illuminate the sensitivity of the results to source bandwidth and phase assumptions. Finally, following the recommendation of Andersen and Boyd (2004), blending waveform clusters with complementary seismic attributes and reducing redundancy through principal‑component analysis can be particularly powerful when well data are limited, yielding a multi‑attribute view of subsurface variability that </w:t>
-      </w:r>
-      <w:proofErr w:type="spellStart"/>
-      <w:r>
-        <w:rPr>
-          <w:highlight w:val="yellow"/>
-        </w:rPr>
-        <w:t>honours</w:t>
-      </w:r>
-      <w:proofErr w:type="spellEnd"/>
-      <w:r>
-        <w:rPr>
-          <w:highlight w:val="yellow"/>
-        </w:rPr>
-        <w:t xml:space="preserve"> both physics and statistics.</w:t>
-      </w:r>
-    </w:p>
-    <w:p>
-      <w:pPr>
-        <w:spacing w:after="160" w:line="278" w:lineRule="auto"/>
-        <w:jc w:val="center"/>
+        <w:t>means clustering can effectively partition seismic traces based on waveform character and identify geological features of increasing complexity, from a simple planar reflector to a noisy, meandering channel system. These controlled tests established the core mechanics of the workflow: forward modeling by convolution, restructuring of the data so that each trace becomes a feature vector, and objective selection of the number of clusters using the elbow criterion.</w:t>
+      </w:r>
+    </w:p>
+    <w:p>
+      <w:pPr>
+        <w:spacing w:after="160" w:line="278" w:lineRule="auto"/>
+        <w:jc w:val="both"/>
+      </w:pPr>
+      <w:r>
+        <w:t>The true power and applicability of the workflow were realized in the application to the 3D dataset. By integrating a picked geological horizon, the analysis was confined to a stratigraphic interval of interest. Thousands of localized waveform snippets were extracted and clustered, yielding eight distinct seismic facies. The final interpretive products—a detailed wavelet</w:t>
+      </w:r>
+      <w:r>
+        <w:noBreakHyphen/>
+        <w:t>facies map and representative average waveforms—translate the numerical outcome of the algorithm into tangible, geologically meaningful insight. Because the procedure relies solely on the recorded seismic response, the classifications are entirely data driven; geological meaning must still be supplied by the interpreter, who can relate cluster boundaries to depositional architecture, fluid content, or structural overprint.</w:t>
+      </w:r>
+    </w:p>
+    <w:p>
+      <w:pPr>
+        <w:spacing w:after="160" w:line="278" w:lineRule="auto"/>
+        <w:jc w:val="both"/>
+      </w:pPr>
+      <w:r>
+        <w:t>Although K</w:t>
+      </w:r>
+      <w:r>
+        <w:noBreakHyphen/>
+        <w:t>means offers a fast and intuitive entry point, alternative unsupervised techniques—hierarchical clustering, self</w:t>
+      </w:r>
+      <w:r>
+        <w:noBreakHyphen/>
+        <w:t>organizing maps, or Gaussian</w:t>
+      </w:r>
+      <w:r>
+        <w:noBreakHyphen/>
+        <w:t>mixture models—can reveal nested or non</w:t>
+      </w:r>
+      <w:r>
+        <w:noBreakHyphen/>
+        <w:t>spherical cluster structure. Likewise, tying the horizon</w:t>
+      </w:r>
+      <w:r>
+        <w:noBreakHyphen/>
+        <w:t>centered wavelets back to well control would enable a supervised extension in which known lithologies guide the classifier and sharpen facies predictions along sparsely drilled intervals. Experimenting with different wavelet shapes or frequencies can illuminate the sensitivity of the results to source bandwidth and phase assumptions. Finally, following the recommendation of Andersen and Boyd (2004), blending waveform clusters with complementary seismic attributes and reducing redundancy through principal</w:t>
+      </w:r>
+      <w:r>
+        <w:noBreakHyphen/>
+        <w:t>component analysis can be particularly powerful when well data are limited, yielding a multi</w:t>
+      </w:r>
+      <w:r>
+        <w:noBreakHyphen/>
+        <w:t>attribute view of subsurface variability that honors both physics and statistics.</w:t>
+      </w:r>
+    </w:p>
+    <w:p>
+      <w:pPr>
+        <w:spacing w:after="160" w:line="278" w:lineRule="auto"/>
+        <w:jc w:val="both"/>
         <w:sectPr>
           <w:pgSz w:w="12240" w:h="15840"/>
           <w:pgMar w:top="1440" w:right="1440" w:bottom="1440" w:left="1440" w:header="720" w:footer="720" w:gutter="0"/>
@@ -1103,6 +910,24 @@
       </w:pPr>
       <w:r>
         <w:lastRenderedPageBreak/>
+        <w:t>CONCLUSIONS</w:t>
+      </w:r>
+    </w:p>
+    <w:p>
+      <w:pPr>
+        <w:spacing w:after="160" w:line="278" w:lineRule="auto"/>
+        <w:jc w:val="both"/>
+      </w:pPr>
+      <w:r>
+        <w:t>Unsupervised seismic waveform classification using algorithms like K-Means provides a robust, efficient, and objective method for seismic facies analysis. By progressing from a simple 2D model to a complex, real-world 3D dataset, we have demonstrated how this technique can distill vast amounts of seismic data into interpretable geological maps. This data-driven approach empowers geoscientists to accelerate their interpretation workflows, uncover subtle geological features that might otherwise be missed, and build more confident and detailed models of the subsurface. As computational tools become increasingly accessible, integrating machine learning into the standard geophysical toolkit is no longer a future ambition but a present-day reality that enhances our ability to understand the Earth.</w:t>
+      </w:r>
+    </w:p>
+    <w:p>
+      <w:pPr>
+        <w:spacing w:after="160" w:line="278" w:lineRule="auto"/>
+        <w:jc w:val="center"/>
+      </w:pPr>
+      <w:r>
         <w:t>REFERENCES</w:t>
       </w:r>
     </w:p>
@@ -1112,9 +937,6 @@
         <w:jc w:val="both"/>
       </w:pPr>
       <w:r>
-        <w:rPr>
-          <w:highlight w:val="yellow"/>
-        </w:rPr>
         <w:t>Andersen, E. and Boyd J., [2004]. Seismic waveform classification: techniques and benefits. CSEG Recorder, 29(3).</w:t>
       </w:r>
     </w:p>
@@ -1128,22 +950,15 @@
         </w:rPr>
       </w:pPr>
       <w:r>
-        <w:rPr>
-          <w:highlight w:val="yellow"/>
-        </w:rPr>
         <w:t>Enders, R. and Treitel S. [</w:t>
       </w:r>
       <w:r>
-        <w:rPr>
-          <w:highlight w:val="yellow"/>
-        </w:rPr>
         <w:t>2008]. </w:t>
       </w:r>
       <w:r>
         <w:rPr>
           <w:i/>
           <w:iCs/>
-          <w:highlight w:val="yellow"/>
         </w:rPr>
         <w:t>Digital Imaging and Deconvolution: The ABCs of Seismic Exploration and Processing. SEG, Tulsa, 424.</w:t>
       </w:r>
@@ -1154,80 +969,47 @@
         <w:jc w:val="both"/>
       </w:pPr>
       <w:r>
-        <w:rPr>
-          <w:highlight w:val="yellow"/>
-        </w:rPr>
-        <w:t>MacQueen, J. B. [1967]. Some Methods for classification and analysis of multivariate observations. Proceedings of 5th Berkeley Symposium on Mathematical Statistics and Probability, University of California Press, 281–297.</w:t>
-      </w:r>
-      <w:r>
-        <w:t xml:space="preserve">  </w:t>
-      </w:r>
-    </w:p>
-    <w:p>
-      <w:pPr>
-        <w:spacing w:after="160" w:line="278" w:lineRule="auto"/>
-        <w:jc w:val="both"/>
-      </w:pPr>
-      <w:r>
-        <w:rPr>
-          <w:highlight w:val="yellow"/>
-        </w:rPr>
+        <w:t xml:space="preserve">MacQueen, J. B. [1967]. Some Methods for classification and analysis of multivariate observations. Proceedings of 5th Berkeley Symposium on Mathematical Statistics and Probability, University of California Press, 281–297.  </w:t>
+      </w:r>
+    </w:p>
+    <w:p>
+      <w:pPr>
+        <w:spacing w:after="160" w:line="278" w:lineRule="auto"/>
+        <w:jc w:val="both"/>
+      </w:pPr>
+      <w:r>
         <w:t xml:space="preserve">Pico, A., Taqi, F., </w:t>
       </w:r>
       <w:proofErr w:type="spellStart"/>
       <w:r>
-        <w:rPr>
-          <w:highlight w:val="yellow"/>
-        </w:rPr>
         <w:t>Marzouqpha</w:t>
       </w:r>
       <w:proofErr w:type="spellEnd"/>
       <w:r>
-        <w:rPr>
-          <w:highlight w:val="yellow"/>
-        </w:rPr>
         <w:t xml:space="preserve">, A.R.S.R., </w:t>
       </w:r>
       <w:proofErr w:type="spellStart"/>
       <w:r>
-        <w:rPr>
-          <w:highlight w:val="yellow"/>
-        </w:rPr>
         <w:t>AlDoub</w:t>
       </w:r>
       <w:proofErr w:type="spellEnd"/>
       <w:r>
-        <w:rPr>
-          <w:highlight w:val="yellow"/>
-        </w:rPr>
         <w:t>, A.S., Ahmad, A., Al-</w:t>
       </w:r>
       <w:proofErr w:type="spellStart"/>
       <w:r>
-        <w:rPr>
-          <w:highlight w:val="yellow"/>
-        </w:rPr>
         <w:t>Dohaiem</w:t>
       </w:r>
       <w:proofErr w:type="spellEnd"/>
       <w:r>
-        <w:rPr>
-          <w:highlight w:val="yellow"/>
-        </w:rPr>
         <w:t xml:space="preserve">, K., Tyagi, A., Pabitra, S., </w:t>
       </w:r>
       <w:proofErr w:type="spellStart"/>
       <w:r>
-        <w:rPr>
-          <w:highlight w:val="yellow"/>
-        </w:rPr>
         <w:t>Kharghoria</w:t>
       </w:r>
       <w:proofErr w:type="spellEnd"/>
       <w:r>
-        <w:rPr>
-          <w:highlight w:val="yellow"/>
-        </w:rPr>
         <w:t>, A., Al-Rabah, A. and Zhang, I., [2019]. Characterizing stratigraphic traps using waveform classification of seismic facies: A case study of Shallow Reservoir, Kuwait. In SEG International Exposition and Annual Meeting (p. D033S061R001). SEG.</w:t>
       </w:r>
     </w:p>
@@ -1238,30 +1020,18 @@
       </w:pPr>
       <w:proofErr w:type="spellStart"/>
       <w:r>
-        <w:rPr>
-          <w:highlight w:val="yellow"/>
-        </w:rPr>
         <w:t>Priezzhev</w:t>
       </w:r>
       <w:proofErr w:type="spellEnd"/>
       <w:r>
-        <w:rPr>
-          <w:highlight w:val="yellow"/>
-        </w:rPr>
         <w:t xml:space="preserve">, I. and </w:t>
       </w:r>
       <w:proofErr w:type="spellStart"/>
       <w:r>
-        <w:rPr>
-          <w:highlight w:val="yellow"/>
-        </w:rPr>
         <w:t>Manral</w:t>
       </w:r>
       <w:proofErr w:type="spellEnd"/>
       <w:r>
-        <w:rPr>
-          <w:highlight w:val="yellow"/>
-        </w:rPr>
         <w:t>, S. [2012]. 3D Seismic waveform classification. In Istanbul 2012-International Geophysical Conference and Oil &amp; Gas Exhibition. Society of Exploration Geophysicists and The Chamber of Geophysical Engineers of Turkey. 1-4.</w:t>
       </w:r>
     </w:p>
@@ -1269,14 +1039,8 @@
       <w:pPr>
         <w:spacing w:after="160" w:line="278" w:lineRule="auto"/>
         <w:jc w:val="both"/>
-        <w:rPr>
-          <w:highlight w:val="yellow"/>
-        </w:rPr>
-      </w:pPr>
-      <w:r>
-        <w:rPr>
-          <w:highlight w:val="yellow"/>
-        </w:rPr>
+      </w:pPr>
+      <w:r>
         <w:t>Robinson, E. A., 1962, Random wavelets and cybernetic systems: Charles Griffin and Co.</w:t>
       </w:r>
     </w:p>
@@ -1284,28 +1048,16 @@
       <w:pPr>
         <w:spacing w:after="160" w:line="278" w:lineRule="auto"/>
         <w:jc w:val="both"/>
-        <w:rPr>
-          <w:highlight w:val="yellow"/>
-        </w:rPr>
-      </w:pPr>
-      <w:r>
-        <w:rPr>
-          <w:highlight w:val="yellow"/>
-        </w:rPr>
+      </w:pPr>
+      <w:r>
         <w:t xml:space="preserve">Robinson, E. A., 1964a, Wavelet composition of time series, in H. O. A. </w:t>
       </w:r>
       <w:proofErr w:type="spellStart"/>
       <w:r>
-        <w:rPr>
-          <w:highlight w:val="yellow"/>
-        </w:rPr>
         <w:t>Wold</w:t>
       </w:r>
       <w:proofErr w:type="spellEnd"/>
       <w:r>
-        <w:rPr>
-          <w:highlight w:val="yellow"/>
-        </w:rPr>
         <w:t>, ed., Econometric model building, essays on the causal chain approach: North Holland Publishing Co., 37–106.</w:t>
       </w:r>
     </w:p>
@@ -1313,28 +1065,16 @@
       <w:pPr>
         <w:spacing w:after="160" w:line="278" w:lineRule="auto"/>
         <w:jc w:val="both"/>
-        <w:rPr>
-          <w:highlight w:val="yellow"/>
-        </w:rPr>
-      </w:pPr>
-      <w:r>
-        <w:rPr>
-          <w:highlight w:val="yellow"/>
-        </w:rPr>
+      </w:pPr>
+      <w:r>
         <w:t xml:space="preserve">Robinson, E. A., 1964b, Recursive decomposition of time series, in H. O. A. </w:t>
       </w:r>
       <w:proofErr w:type="spellStart"/>
       <w:r>
-        <w:rPr>
-          <w:highlight w:val="yellow"/>
-        </w:rPr>
         <w:t>Wold</w:t>
       </w:r>
       <w:proofErr w:type="spellEnd"/>
       <w:r>
-        <w:rPr>
-          <w:highlight w:val="yellow"/>
-        </w:rPr>
         <w:t xml:space="preserve">, ed., Econometric model building, essays on the causal chain approach: North Holland Publishing Co., 111–168. </w:t>
       </w:r>
     </w:p>
@@ -1344,25 +1084,7 @@
         <w:jc w:val="both"/>
       </w:pPr>
       <w:r>
-        <w:rPr>
-          <w:highlight w:val="yellow"/>
-        </w:rPr>
-        <w:t>Sheriff, R.E. and Geldart, L.P. [1995]. Exploration Seismology. Cambridge University Press.</w:t>
-      </w:r>
-    </w:p>
-    <w:p>
-      <w:pPr>
-        <w:spacing w:after="160" w:line="278" w:lineRule="auto"/>
-        <w:jc w:val="both"/>
-      </w:pPr>
-      <w:r>
-        <w:rPr>
-          <w:highlight w:val="yellow"/>
-        </w:rPr>
-        <w:t>Xu, G. and Haq, B.U. [2022]. Seismic facies analysis: Past, present and future. Earth-Science Reviews, 224, p.103876.</w:t>
-      </w:r>
-      <w:r>
-        <w:t xml:space="preserve"> </w:t>
+        <w:t xml:space="preserve">Xu, G. and Haq, B.U. [2022]. Seismic facies analysis: Past, present and future. Earth-Science Reviews, 224, p.103876. </w:t>
       </w:r>
     </w:p>
     <w:p>
@@ -1399,256 +1121,66 @@
         <w:jc w:val="both"/>
       </w:pPr>
       <w:r>
-        <w:t>Figure 1</w:t>
-      </w:r>
-      <w:r>
-        <w:t>.</w:t>
-      </w:r>
-      <w:r>
-        <w:t xml:space="preserve"> (a) Reflection</w:t>
-      </w:r>
-      <w:r>
-        <w:noBreakHyphen/>
-        <w:t>coefficient matrix with lateral impedance variation confined to a single row. (b) Zero</w:t>
-      </w:r>
-      <w:r>
-        <w:noBreakHyphen/>
-        <w:t>phase 50 Hz Ricker wavelet, 50 </w:t>
-      </w:r>
-      <w:proofErr w:type="spellStart"/>
-      <w:r>
-        <w:t>ms</w:t>
-      </w:r>
-      <w:proofErr w:type="spellEnd"/>
-      <w:r>
-        <w:t xml:space="preserve"> long, 0.1 </w:t>
-      </w:r>
-      <w:proofErr w:type="spellStart"/>
-      <w:r>
-        <w:t>ms</w:t>
-      </w:r>
-      <w:proofErr w:type="spellEnd"/>
-      <w:r>
-        <w:t xml:space="preserve"> sampling. (c) Synthetic seismic section produced by convolving (a) with (b).</w:t>
-      </w:r>
-    </w:p>
-    <w:p>
-      <w:pPr>
-        <w:spacing w:after="160" w:line="278" w:lineRule="auto"/>
-        <w:jc w:val="both"/>
-      </w:pPr>
-      <w:r>
-        <w:t>Figure 2</w:t>
-      </w:r>
-      <w:r>
-        <w:t>.</w:t>
-      </w:r>
-      <w:r>
-        <w:t xml:space="preserve"> (a) Elbow plot of SSE versus number of clusters for the 2D data; the inflection at k=5 is highlighted. (b) Mean waveform of each cluster rendered against its </w:t>
-      </w:r>
-      <w:r>
-        <w:t>colored</w:t>
-      </w:r>
-      <w:r>
-        <w:t xml:space="preserve"> background. (c) Cluster map alone. (d) Seismic section with semi</w:t>
-      </w:r>
-      <w:r>
-        <w:noBreakHyphen/>
-        <w:t>transparent cluster overlay.</w:t>
-      </w:r>
-    </w:p>
-    <w:p>
-      <w:pPr>
-        <w:spacing w:after="160" w:line="278" w:lineRule="auto"/>
-        <w:jc w:val="both"/>
-      </w:pPr>
-      <w:r>
-        <w:t>Figure 3</w:t>
-      </w:r>
-      <w:r>
-        <w:t>.</w:t>
-      </w:r>
-      <w:r>
-        <w:t xml:space="preserve"> (a) 2.5D synthetic seismic section (slice 12) shown without interpolation and with quadric interpolation. (b) Map view of </w:t>
-      </w:r>
-      <w:r>
-        <w:t>seismic waveform classification results</w:t>
-      </w:r>
-      <w:r>
-        <w:t>, with green dashed line marking slice 12.</w:t>
-      </w:r>
-    </w:p>
-    <w:p>
-      <w:pPr>
-        <w:spacing w:after="160" w:line="278" w:lineRule="auto"/>
-        <w:jc w:val="both"/>
-      </w:pPr>
-      <w:r>
-        <w:t>Figure 4</w:t>
-      </w:r>
-      <w:r>
-        <w:t>.</w:t>
-      </w:r>
-      <w:r>
-        <w:t xml:space="preserve"> (a) Elbow plot for the noisy 2.5</w:t>
-      </w:r>
-      <w:r>
-        <w:noBreakHyphen/>
-        <w:t xml:space="preserve">D data; </w:t>
-      </w:r>
-      <w:r>
-        <w:t xml:space="preserve">with </w:t>
-      </w:r>
-      <w:r>
-        <w:t>optimal k=4. (b) Mean waveforms of the four clusters. (c)</w:t>
-      </w:r>
-      <w:r>
-        <w:t xml:space="preserve"> Seismic amplitude with </w:t>
-      </w:r>
-      <w:r>
-        <w:t>Quadric</w:t>
-      </w:r>
-      <w:r>
-        <w:noBreakHyphen/>
-        <w:t>interpolated</w:t>
-      </w:r>
-      <w:r>
-        <w:t>, (d) S</w:t>
-      </w:r>
-      <w:r>
-        <w:t>eismic waveform classification result</w:t>
-      </w:r>
-      <w:r>
-        <w:t xml:space="preserve"> section</w:t>
-      </w:r>
-      <w:r>
-        <w:t>. (d). (e) Amplitude with 40%</w:t>
-      </w:r>
-      <w:r>
-        <w:noBreakHyphen/>
-        <w:t xml:space="preserve">opacity </w:t>
-      </w:r>
-      <w:r>
-        <w:t xml:space="preserve">seismic waveform classification result </w:t>
-      </w:r>
-      <w:r>
-        <w:t>overlay.</w:t>
-      </w:r>
-    </w:p>
-    <w:p>
-      <w:pPr>
-        <w:spacing w:after="160" w:line="278" w:lineRule="auto"/>
-        <w:jc w:val="both"/>
-      </w:pPr>
-      <w:r>
-        <w:t>Figure 5</w:t>
-      </w:r>
-      <w:r>
-        <w:t>.</w:t>
-      </w:r>
-      <w:r>
-        <w:t xml:space="preserve"> Inline 445 of the F3 cube with</w:t>
-      </w:r>
-      <w:r>
-        <w:t xml:space="preserve"> interpreted</w:t>
-      </w:r>
-      <w:r>
-        <w:t xml:space="preserve"> horizon in red; samples 300–1250 </w:t>
-      </w:r>
-      <w:proofErr w:type="spellStart"/>
-      <w:r>
-        <w:t>ms</w:t>
-      </w:r>
-      <w:proofErr w:type="spellEnd"/>
-      <w:r>
-        <w:t xml:space="preserve"> displayed.</w:t>
-      </w:r>
-    </w:p>
-    <w:p>
-      <w:pPr>
-        <w:spacing w:after="160" w:line="278" w:lineRule="auto"/>
-        <w:jc w:val="both"/>
-      </w:pPr>
-      <w:r>
-        <w:t>Figure 6</w:t>
-      </w:r>
-      <w:r>
-        <w:t>.</w:t>
-      </w:r>
-      <w:r>
-        <w:t xml:space="preserve"> (a) SSE elbow test for horizon</w:t>
-      </w:r>
-      <w:r>
-        <w:noBreakHyphen/>
-      </w:r>
-      <w:r>
-        <w:t>centered</w:t>
-      </w:r>
-      <w:r>
-        <w:t xml:space="preserve"> wavelets; k=8 chosen. (b) Average wavelets for clusters 1–8, plotted on offset</w:t>
-      </w:r>
-      <w:r>
-        <w:noBreakHyphen/>
-        <w:t>sample axis.</w:t>
-      </w:r>
-    </w:p>
-    <w:p>
-      <w:pPr>
-        <w:spacing w:after="160" w:line="278" w:lineRule="auto"/>
-        <w:jc w:val="both"/>
-      </w:pPr>
-      <w:r>
-        <w:t>Figure 7</w:t>
-      </w:r>
-      <w:r>
-        <w:t>.</w:t>
-      </w:r>
-      <w:r>
-        <w:t xml:space="preserve"> (a) Wavelet</w:t>
-      </w:r>
-      <w:r>
-        <w:noBreakHyphen/>
-        <w:t xml:space="preserve">cluster map across the full survey; green dashed line marks </w:t>
-      </w:r>
-      <w:r>
-        <w:t>A – A’ cross section (</w:t>
-      </w:r>
-      <w:r>
-        <w:t>inline 445</w:t>
-      </w:r>
-      <w:r>
-        <w:t>)</w:t>
-      </w:r>
-      <w:r>
-        <w:t xml:space="preserve">. (b) Inline 445 with </w:t>
-      </w:r>
-      <w:r>
-        <w:t>colored</w:t>
-      </w:r>
-      <w:r>
-        <w:t xml:space="preserve"> bars showing </w:t>
-      </w:r>
-      <w:r>
-        <w:t xml:space="preserve">waveform </w:t>
-      </w:r>
-      <w:r>
-        <w:t>cluster membership of horizon</w:t>
-      </w:r>
-      <w:r>
-        <w:noBreakHyphen/>
-      </w:r>
-      <w:r>
-        <w:t>centered</w:t>
-      </w:r>
-      <w:r>
-        <w:t xml:space="preserve"> wavelets (±5 samples).</w:t>
-      </w:r>
-    </w:p>
-    <w:p>
-      <w:pPr>
-        <w:spacing w:after="160" w:line="278" w:lineRule="auto"/>
-        <w:jc w:val="both"/>
-      </w:pPr>
+        <w:t>Figure 1: Generating a 2D synthetic seismic section. (a) A simple geological model represented by a 2D grid of reflection coefficients (RC). A single layer contains laterally varying RC values to simulate a geological feature. (b) A 50 Hz Ricker wavelet, the source signal used for the simulation, showing its characteristic central peak (blue) and side troughs (red). (c) The final synthetic seismic section created by convolving the reflection coefficients with the Ricker wavelet, simulating a 2D seismic survey.</w:t>
+      </w:r>
+    </w:p>
+    <w:p>
+      <w:pPr>
+        <w:spacing w:after="160" w:line="278" w:lineRule="auto"/>
+        <w:jc w:val="both"/>
+      </w:pPr>
+      <w:r>
+        <w:t>Figure 2: Unsupervised classification results for the 2D synthetic model. (a) The Elbow Method plot showing the Sum of Squared Errors (SSE) for a range of cluster numbers. The "elbow" at k=5 indicates the optimal number of clusters. (b) The five representative average waveforms identified by the K-Means algorithm, each corresponding to a distinct seismic facies. (c) The classified seismic section, where each trace is colored according to its cluster assignment. (d) A composite view overlaying the classification results (as a semi-transparent color map) onto the original synthetic seismic data.</w:t>
+      </w:r>
+    </w:p>
+    <w:p>
+      <w:pPr>
+        <w:spacing w:after="160" w:line="278" w:lineRule="auto"/>
+        <w:jc w:val="both"/>
+      </w:pPr>
+      <w:r>
+        <w:t>Figure 3: Map view of the 2.5D meandering channel model. (a) A horizontal time-slice from the noisy synthetic seismic volume. The meandering channel feature is present but partially obscured by random noise. (b) The final seismic facies map after K-Means classification. The algorithm has successfully delineated the meandering channel by grouping traces into four distinct colored facies, effectively highlighting the geologic feature through the noise.</w:t>
+      </w:r>
+    </w:p>
+    <w:p>
+      <w:pPr>
+        <w:spacing w:after="160" w:line="278" w:lineRule="auto"/>
+        <w:jc w:val="both"/>
+      </w:pPr>
+      <w:r>
+        <w:t>Figure 4: Inline analysis of the 2.5D meandering channel classification. (a) The Elbow Method plot for the noisy 3D dataset, indicating an optimal cluster count of k=4. (b) The four average waveforms corresponding to the identified seismic facies. (c) A vertical slice (inline) of the noisy seismic data with quadric interpolation. (d) The corresponding wavelet cluster results for the same inline. (e) An overlay of the cluster results on the seismic data, demonstrating how different facies correspond to specific waveform characteristics along the inline.</w:t>
+      </w:r>
+    </w:p>
+    <w:p>
+      <w:pPr>
+        <w:spacing w:after="160" w:line="278" w:lineRule="auto"/>
+        <w:jc w:val="both"/>
+      </w:pPr>
+      <w:r>
+        <w:t>Figure 5: A real-world 3D seismic inline. This image displays a vertical cross-section (inline 445) from the 3D seismic survey. The red line represents a manually picked geological horizon, which serves as the stratigraphic reference for the waveform classification analysis.</w:t>
+      </w:r>
+    </w:p>
+    <w:p>
+      <w:pPr>
+        <w:spacing w:after="160" w:line="278" w:lineRule="auto"/>
+        <w:jc w:val="both"/>
+      </w:pPr>
+      <w:r>
+        <w:t>Figure 6: Waveform analysis from the 3D real-world dataset. (a) The Elbow test performed on the extracted waveform snippets around the horizon. The red dashed line highlights the selected number of clusters (k=8) at the "elbow" of the SSE curve. (b) The eight average waveforms corresponding to each of the identified clusters. Each plot shows the characteristic seismic response for a given facies, which can be interpreted geologically.</w:t>
+      </w:r>
+    </w:p>
+    <w:p>
+      <w:pPr>
+        <w:spacing w:after="160" w:line="278" w:lineRule="auto"/>
+        <w:jc w:val="both"/>
+      </w:pPr>
+      <w:r>
+        <w:t xml:space="preserve">Figure 7: Final classification results for the 3D real-world dataset. (a) The final wavelet cluster map showing the spatial distribution of the eight seismic facies across the survey area. Geological features, such as channels and fans, are clearly visible. The green dashed line indicates the location of inline 445. (b) An enlarged view of inline 445, with the classification results displayed as </w:t>
+      </w:r>
+      <w:r>
+        <w:lastRenderedPageBreak/>
+        <w:t>colored bars overlaid on the seismic data around the horizon. This directly links the map view facies to the raw seismic response.</w:t>
+      </w:r>
     </w:p>
     <w:sectPr>
       <w:pgSz w:w="12240" w:h="15840"/>

</xml_diff>

<commit_message>
Changes in document, adding acknowledgement to dGb
</commit_message>
<xml_diff>
--- a/Pepers with Code - Unsupervised Seismic Waveform Classification.docx
+++ b/Pepers with Code - Unsupervised Seismic Waveform Classification.docx
@@ -228,14 +228,7 @@
           <w:b/>
           <w:bCs/>
         </w:rPr>
-        <w:t xml:space="preserve">: </w:t>
-      </w:r>
-      <w:r>
-        <w:rPr>
-          <w:b/>
-          <w:bCs/>
-        </w:rPr>
-        <w:t>The Fundamentals</w:t>
+        <w:t>: The Fundamentals</w:t>
       </w:r>
     </w:p>
     <w:p>
@@ -541,10 +534,7 @@
         </m:d>
       </m:oMath>
       <w:r>
-        <w:t xml:space="preserve"> </w:t>
-      </w:r>
-      <w:r>
-        <w:t xml:space="preserve">is the amplitude at time </w:t>
+        <w:t xml:space="preserve"> is the amplitude at time </w:t>
       </w:r>
       <m:oMath>
         <m:r>
@@ -569,19 +559,13 @@
         <w:t xml:space="preserve"> is the dominant frequency</w:t>
       </w:r>
       <w:r>
-        <w:t xml:space="preserve"> </w:t>
-      </w:r>
-      <w:r>
-        <w:t>(Enders and Treitel, 2008)</w:t>
+        <w:t xml:space="preserve"> (Enders and Treitel, 2008)</w:t>
       </w:r>
       <w:r>
         <w:t>. The shape of this wavelet, with its central peak and side troughs (Figure 1b), is critical as it dictates how geological boundaries will be resolved in the final seismic image</w:t>
       </w:r>
       <w:r>
-        <w:t xml:space="preserve">. </w:t>
-      </w:r>
-      <w:r>
-        <w:t>With the geological model and wavelet defined, we generate the synthetic seismic section through a mathematical operation known as convolution. Conceptually, convolution 'stamps' the Ricker wavelet's signature onto each reflection coefficient in our model. This process simulates what an array of geophones would record in a seismic survey, producing a collection of seismic traces that form a 2D seismic section (Figure 1c). In this final image, we can clearly see the 'wiggles' that represent the reflections from our defined geological layer.</w:t>
+        <w:t>. With the geological model and wavelet defined, we generate the synthetic seismic section through a mathematical operation known as convolution. Conceptually, convolution 'stamps' the Ricker wavelet's signature onto each reflection coefficient in our model. This process simulates what an array of geophones would record in a seismic survey, producing a collection of seismic traces that form a 2D seismic section (Figure 1c). In this final image, we can clearly see the 'wiggles' that represent the reflections from our defined geological layer.</w:t>
       </w:r>
     </w:p>
     <w:p>
@@ -733,14 +717,7 @@
           <w:b/>
           <w:bCs/>
         </w:rPr>
-        <w:t xml:space="preserve">: </w:t>
-      </w:r>
-      <w:r>
-        <w:rPr>
-          <w:b/>
-          <w:bCs/>
-        </w:rPr>
-        <w:t>A Real-World Case Study</w:t>
+        <w:t>: A Real-World Case Study</w:t>
       </w:r>
     </w:p>
     <w:p>
@@ -928,6 +905,48 @@
         <w:jc w:val="center"/>
       </w:pPr>
       <w:r>
+        <w:t>ACKNOWLDGEMENT</w:t>
+      </w:r>
+    </w:p>
+    <w:p>
+      <w:pPr>
+        <w:spacing w:after="160" w:line="278" w:lineRule="auto"/>
+        <w:jc w:val="both"/>
+      </w:pPr>
+      <w:r>
+        <w:t xml:space="preserve">We thank </w:t>
+      </w:r>
+      <w:proofErr w:type="spellStart"/>
+      <w:r>
+        <w:t>dGB</w:t>
+      </w:r>
+      <w:proofErr w:type="spellEnd"/>
+      <w:r>
+        <w:t xml:space="preserve"> Earth Sciences for making the data available as an </w:t>
+      </w:r>
+      <w:proofErr w:type="spellStart"/>
+      <w:r>
+        <w:t>OpendTect</w:t>
+      </w:r>
+      <w:proofErr w:type="spellEnd"/>
+      <w:r>
+        <w:t xml:space="preserve"> project via their </w:t>
+      </w:r>
+      <w:proofErr w:type="spellStart"/>
+      <w:r>
+        <w:t>TerraNubis</w:t>
+      </w:r>
+      <w:proofErr w:type="spellEnd"/>
+      <w:r>
+        <w:t xml:space="preserve"> portal terranubis.com.</w:t>
+      </w:r>
+    </w:p>
+    <w:p>
+      <w:pPr>
+        <w:spacing w:after="160" w:line="278" w:lineRule="auto"/>
+        <w:jc w:val="center"/>
+      </w:pPr>
+      <w:r>
         <w:t>REFERENCES</w:t>
       </w:r>
     </w:p>
@@ -1084,6 +1103,7 @@
         <w:jc w:val="both"/>
       </w:pPr>
       <w:r>
+        <w:lastRenderedPageBreak/>
         <w:t xml:space="preserve">Xu, G. and Haq, B.U. [2022]. Seismic facies analysis: Past, present and future. Earth-Science Reviews, 224, p.103876. </w:t>
       </w:r>
     </w:p>

</xml_diff>